<commit_message>
report: non-scalable locks are dangerous
</commit_message>
<xml_diff>
--- a/Algorithms_For_Scalable_Synchronization_On_Shared_Memory_Multiprocessors.docx
+++ b/Algorithms_For_Scalable_Synchronization_On_Shared_Memory_Multiprocessors.docx
@@ -187,7 +187,15 @@
           <w:sz w:val="24"/>
           <w:szCs w:val="24"/>
         </w:rPr>
-        <w:t>（lock</w:t>
+        <w:t>（</w:t>
+      </w:r>
+      <w:r>
+        <w:rPr>
+          <w:rFonts w:ascii="Times New Roman" w:eastAsia="宋体" w:hAnsi="Times New Roman" w:cs="Times New Roman"/>
+          <w:sz w:val="24"/>
+          <w:szCs w:val="24"/>
+        </w:rPr>
+        <w:t>lock</w:t>
       </w:r>
       <w:r>
         <w:rPr>
@@ -203,7 +211,15 @@
           <w:sz w:val="24"/>
           <w:szCs w:val="24"/>
         </w:rPr>
-        <w:t>（unlock</w:t>
+        <w:t>（</w:t>
+      </w:r>
+      <w:r>
+        <w:rPr>
+          <w:rFonts w:ascii="Times New Roman" w:eastAsia="宋体" w:hAnsi="Times New Roman" w:cs="Times New Roman"/>
+          <w:sz w:val="24"/>
+          <w:szCs w:val="24"/>
+        </w:rPr>
+        <w:t>unlock</w:t>
       </w:r>
       <w:r>
         <w:rPr>
@@ -237,13 +253,23 @@
         </w:rPr>
         <w:t>另一个</w:t>
       </w:r>
-      <w:r>
-        <w:rPr>
-          <w:rFonts w:ascii="宋体" w:eastAsia="宋体" w:hAnsi="宋体"/>
-          <w:sz w:val="24"/>
-          <w:szCs w:val="24"/>
-        </w:rPr>
-        <w:t>线程再试图获取锁时必须</w:t>
+      <w:proofErr w:type="gramStart"/>
+      <w:r>
+        <w:rPr>
+          <w:rFonts w:ascii="宋体" w:eastAsia="宋体" w:hAnsi="宋体"/>
+          <w:sz w:val="24"/>
+          <w:szCs w:val="24"/>
+        </w:rPr>
+        <w:t>线程再</w:t>
+      </w:r>
+      <w:proofErr w:type="gramEnd"/>
+      <w:r>
+        <w:rPr>
+          <w:rFonts w:ascii="宋体" w:eastAsia="宋体" w:hAnsi="宋体"/>
+          <w:sz w:val="24"/>
+          <w:szCs w:val="24"/>
+        </w:rPr>
+        <w:t>试图获取锁时必须</w:t>
       </w:r>
       <w:r>
         <w:rPr>
@@ -259,7 +285,25 @@
           <w:sz w:val="24"/>
           <w:szCs w:val="24"/>
         </w:rPr>
-        <w:t>的线程先释放锁</w:t>
+        <w:t>的</w:t>
+      </w:r>
+      <w:proofErr w:type="gramStart"/>
+      <w:r>
+        <w:rPr>
+          <w:rFonts w:ascii="宋体" w:eastAsia="宋体" w:hAnsi="宋体"/>
+          <w:sz w:val="24"/>
+          <w:szCs w:val="24"/>
+        </w:rPr>
+        <w:t>线程先</w:t>
+      </w:r>
+      <w:proofErr w:type="gramEnd"/>
+      <w:r>
+        <w:rPr>
+          <w:rFonts w:ascii="宋体" w:eastAsia="宋体" w:hAnsi="宋体"/>
+          <w:sz w:val="24"/>
+          <w:szCs w:val="24"/>
+        </w:rPr>
+        <w:t>释放锁</w:t>
       </w:r>
       <w:r>
         <w:rPr>
@@ -633,7 +677,16 @@
           <w:sz w:val="24"/>
           <w:szCs w:val="24"/>
         </w:rPr>
-        <w:t>原子加</w:t>
+        <w:t>原子</w:t>
+      </w:r>
+      <w:proofErr w:type="gramStart"/>
+      <w:r>
+        <w:rPr>
+          <w:rFonts w:ascii="宋体" w:eastAsia="宋体" w:hAnsi="宋体"/>
+          <w:sz w:val="24"/>
+          <w:szCs w:val="24"/>
+        </w:rPr>
+        <w:t>加</w:t>
       </w:r>
       <w:r>
         <w:rPr>
@@ -643,6 +696,7 @@
         </w:rPr>
         <w:t>不能</w:t>
       </w:r>
+      <w:proofErr w:type="gramEnd"/>
       <w:r>
         <w:rPr>
           <w:rFonts w:ascii="宋体" w:eastAsia="宋体" w:hAnsi="宋体"/>
@@ -665,7 +719,25 @@
           <w:sz w:val="24"/>
           <w:szCs w:val="24"/>
         </w:rPr>
-        <w:t>多个核同时执行</w:t>
+        <w:t>多个</w:t>
+      </w:r>
+      <w:proofErr w:type="gramStart"/>
+      <w:r>
+        <w:rPr>
+          <w:rFonts w:ascii="宋体" w:eastAsia="宋体" w:hAnsi="宋体"/>
+          <w:sz w:val="24"/>
+          <w:szCs w:val="24"/>
+        </w:rPr>
+        <w:t>核同时</w:t>
+      </w:r>
+      <w:proofErr w:type="gramEnd"/>
+      <w:r>
+        <w:rPr>
+          <w:rFonts w:ascii="宋体" w:eastAsia="宋体" w:hAnsi="宋体"/>
+          <w:sz w:val="24"/>
+          <w:szCs w:val="24"/>
+        </w:rPr>
+        <w:t>执行</w:t>
       </w:r>
       <w:r>
         <w:rPr>
@@ -1307,7 +1379,25 @@
           <w:sz w:val="24"/>
           <w:szCs w:val="24"/>
         </w:rPr>
-        <w:t>一个布尔值表示锁是否被占用，</w:t>
+        <w:t>一个布尔值表示</w:t>
+      </w:r>
+      <w:proofErr w:type="gramStart"/>
+      <w:r>
+        <w:rPr>
+          <w:rFonts w:ascii="宋体" w:eastAsia="宋体" w:hAnsi="宋体"/>
+          <w:sz w:val="24"/>
+          <w:szCs w:val="24"/>
+        </w:rPr>
+        <w:t>锁是否</w:t>
+      </w:r>
+      <w:proofErr w:type="gramEnd"/>
+      <w:r>
+        <w:rPr>
+          <w:rFonts w:ascii="宋体" w:eastAsia="宋体" w:hAnsi="宋体"/>
+          <w:sz w:val="24"/>
+          <w:szCs w:val="24"/>
+        </w:rPr>
+        <w:t>被占用，</w:t>
       </w:r>
       <w:r>
         <w:rPr>
@@ -1616,15 +1706,33 @@
           <w:sz w:val="24"/>
           <w:szCs w:val="24"/>
         </w:rPr>
-        <w:t>的值置零</w:t>
-      </w:r>
-      <w:r>
-        <w:rPr>
-          <w:rFonts w:ascii="宋体" w:eastAsia="宋体" w:hAnsi="宋体" w:hint="eastAsia"/>
-          <w:sz w:val="24"/>
-          <w:szCs w:val="24"/>
-        </w:rPr>
-        <w:t>即可</w:t>
+        <w:t>的</w:t>
+      </w:r>
+      <w:proofErr w:type="gramStart"/>
+      <w:r>
+        <w:rPr>
+          <w:rFonts w:ascii="宋体" w:eastAsia="宋体" w:hAnsi="宋体"/>
+          <w:sz w:val="24"/>
+          <w:szCs w:val="24"/>
+        </w:rPr>
+        <w:t>值置零</w:t>
+      </w:r>
+      <w:r>
+        <w:rPr>
+          <w:rFonts w:ascii="宋体" w:eastAsia="宋体" w:hAnsi="宋体" w:hint="eastAsia"/>
+          <w:sz w:val="24"/>
+          <w:szCs w:val="24"/>
+        </w:rPr>
+        <w:t>即</w:t>
+      </w:r>
+      <w:proofErr w:type="gramEnd"/>
+      <w:r>
+        <w:rPr>
+          <w:rFonts w:ascii="宋体" w:eastAsia="宋体" w:hAnsi="宋体" w:hint="eastAsia"/>
+          <w:sz w:val="24"/>
+          <w:szCs w:val="24"/>
+        </w:rPr>
+        <w:t>可</w:t>
       </w:r>
       <w:r>
         <w:rPr>
@@ -2001,11 +2109,19 @@
           <w:sz w:val="24"/>
           <w:szCs w:val="24"/>
         </w:rPr>
-        <w:t>进入之前提到的test</w:t>
-      </w:r>
-      <w:r>
-        <w:rPr>
-          <w:rFonts w:ascii="宋体" w:eastAsia="宋体" w:hAnsi="宋体"/>
+        <w:t>进入之前提到的</w:t>
+      </w:r>
+      <w:r>
+        <w:rPr>
+          <w:rFonts w:ascii="Times New Roman" w:eastAsia="宋体" w:hAnsi="Times New Roman" w:cs="Times New Roman"/>
+          <w:sz w:val="24"/>
+          <w:szCs w:val="24"/>
+        </w:rPr>
+        <w:t>test</w:t>
+      </w:r>
+      <w:r>
+        <w:rPr>
+          <w:rFonts w:ascii="Times New Roman" w:eastAsia="宋体" w:hAnsi="Times New Roman" w:cs="Times New Roman"/>
           <w:sz w:val="24"/>
           <w:szCs w:val="24"/>
         </w:rPr>
@@ -2013,7 +2129,7 @@
       </w:r>
       <w:r>
         <w:rPr>
-          <w:rFonts w:ascii="宋体" w:eastAsia="宋体" w:hAnsi="宋体"/>
+          <w:rFonts w:ascii="Times New Roman" w:eastAsia="宋体" w:hAnsi="Times New Roman" w:cs="Times New Roman"/>
           <w:sz w:val="24"/>
           <w:szCs w:val="24"/>
         </w:rPr>
@@ -2021,7 +2137,7 @@
       </w:r>
       <w:r>
         <w:rPr>
-          <w:rFonts w:ascii="宋体" w:eastAsia="宋体" w:hAnsi="宋体"/>
+          <w:rFonts w:ascii="Times New Roman" w:eastAsia="宋体" w:hAnsi="Times New Roman" w:cs="Times New Roman"/>
           <w:sz w:val="24"/>
           <w:szCs w:val="24"/>
         </w:rPr>
@@ -2029,7 +2145,7 @@
       </w:r>
       <w:r>
         <w:rPr>
-          <w:rFonts w:ascii="宋体" w:eastAsia="宋体" w:hAnsi="宋体"/>
+          <w:rFonts w:ascii="Times New Roman" w:eastAsia="宋体" w:hAnsi="Times New Roman" w:cs="Times New Roman"/>
           <w:sz w:val="24"/>
           <w:szCs w:val="24"/>
         </w:rPr>
@@ -2059,6 +2175,7 @@
         </w:rPr>
         <w:t>的</w:t>
       </w:r>
+      <w:proofErr w:type="gramStart"/>
       <w:r>
         <w:rPr>
           <w:rFonts w:ascii="宋体" w:eastAsia="宋体" w:hAnsi="宋体"/>
@@ -2067,9 +2184,10 @@
         </w:rPr>
         <w:t>锁称为</w:t>
       </w:r>
-      <w:r>
-        <w:rPr>
-          <w:rFonts w:ascii="宋体" w:eastAsia="宋体" w:hAnsi="宋体" w:hint="eastAsia"/>
+      <w:proofErr w:type="gramEnd"/>
+      <w:r>
+        <w:rPr>
+          <w:rFonts w:ascii="Times New Roman" w:eastAsia="宋体" w:hAnsi="Times New Roman" w:cs="Times New Roman"/>
           <w:sz w:val="24"/>
           <w:szCs w:val="24"/>
         </w:rPr>
@@ -2077,7 +2195,7 @@
       </w:r>
       <w:r>
         <w:rPr>
-          <w:rFonts w:ascii="宋体" w:eastAsia="宋体" w:hAnsi="宋体"/>
+          <w:rFonts w:ascii="Times New Roman" w:eastAsia="宋体" w:hAnsi="Times New Roman" w:cs="Times New Roman"/>
           <w:sz w:val="24"/>
           <w:szCs w:val="24"/>
         </w:rPr>
@@ -2085,7 +2203,7 @@
       </w:r>
       <w:r>
         <w:rPr>
-          <w:rFonts w:ascii="宋体" w:eastAsia="宋体" w:hAnsi="宋体" w:hint="eastAsia"/>
+          <w:rFonts w:ascii="Times New Roman" w:eastAsia="宋体" w:hAnsi="Times New Roman" w:cs="Times New Roman"/>
           <w:sz w:val="24"/>
           <w:szCs w:val="24"/>
         </w:rPr>
@@ -2093,7 +2211,7 @@
       </w:r>
       <w:r>
         <w:rPr>
-          <w:rFonts w:ascii="宋体" w:eastAsia="宋体" w:hAnsi="宋体"/>
+          <w:rFonts w:ascii="Times New Roman" w:eastAsia="宋体" w:hAnsi="Times New Roman" w:cs="Times New Roman"/>
           <w:sz w:val="24"/>
           <w:szCs w:val="24"/>
         </w:rPr>
@@ -2101,7 +2219,7 @@
       </w:r>
       <w:r>
         <w:rPr>
-          <w:rFonts w:ascii="宋体" w:eastAsia="宋体" w:hAnsi="宋体" w:hint="eastAsia"/>
+          <w:rFonts w:ascii="Times New Roman" w:eastAsia="宋体" w:hAnsi="Times New Roman" w:cs="Times New Roman"/>
           <w:sz w:val="24"/>
           <w:szCs w:val="24"/>
         </w:rPr>
@@ -2109,7 +2227,7 @@
       </w:r>
       <w:r>
         <w:rPr>
-          <w:rFonts w:ascii="宋体" w:eastAsia="宋体" w:hAnsi="宋体"/>
+          <w:rFonts w:ascii="Times New Roman" w:eastAsia="宋体" w:hAnsi="Times New Roman" w:cs="Times New Roman"/>
           <w:sz w:val="24"/>
           <w:szCs w:val="24"/>
         </w:rPr>
@@ -2117,7 +2235,7 @@
       </w:r>
       <w:r>
         <w:rPr>
-          <w:rFonts w:ascii="宋体" w:eastAsia="宋体" w:hAnsi="宋体" w:hint="eastAsia"/>
+          <w:rFonts w:ascii="Times New Roman" w:eastAsia="宋体" w:hAnsi="Times New Roman" w:cs="Times New Roman"/>
           <w:sz w:val="24"/>
           <w:szCs w:val="24"/>
         </w:rPr>
@@ -2125,7 +2243,7 @@
       </w:r>
       <w:r>
         <w:rPr>
-          <w:rFonts w:ascii="宋体" w:eastAsia="宋体" w:hAnsi="宋体"/>
+          <w:rFonts w:ascii="Times New Roman" w:eastAsia="宋体" w:hAnsi="Times New Roman" w:cs="Times New Roman"/>
           <w:sz w:val="24"/>
           <w:szCs w:val="24"/>
         </w:rPr>
@@ -2133,11 +2251,19 @@
       </w:r>
       <w:r>
         <w:rPr>
-          <w:rFonts w:ascii="宋体" w:eastAsia="宋体" w:hAnsi="宋体" w:hint="eastAsia"/>
-          <w:sz w:val="24"/>
-          <w:szCs w:val="24"/>
-        </w:rPr>
-        <w:t>set锁</w:t>
+          <w:rFonts w:ascii="Times New Roman" w:eastAsia="宋体" w:hAnsi="Times New Roman" w:cs="Times New Roman"/>
+          <w:sz w:val="24"/>
+          <w:szCs w:val="24"/>
+        </w:rPr>
+        <w:t>set</w:t>
+      </w:r>
+      <w:r>
+        <w:rPr>
+          <w:rFonts w:ascii="宋体" w:eastAsia="宋体" w:hAnsi="宋体" w:hint="eastAsia"/>
+          <w:sz w:val="24"/>
+          <w:szCs w:val="24"/>
+        </w:rPr>
+        <w:t>锁</w:t>
       </w:r>
       <w:r>
         <w:rPr>
@@ -2157,43 +2283,29 @@
       </w:r>
       <w:r>
         <w:rPr>
-          <w:rFonts w:ascii="宋体" w:eastAsia="宋体" w:hAnsi="宋体" w:hint="eastAsia"/>
-          <w:sz w:val="24"/>
-          <w:szCs w:val="24"/>
-        </w:rPr>
-        <w:t>test</w:t>
-      </w:r>
-      <w:r>
-        <w:rPr>
-          <w:rFonts w:ascii="宋体" w:eastAsia="宋体" w:hAnsi="宋体"/>
-          <w:sz w:val="24"/>
-          <w:szCs w:val="24"/>
-        </w:rPr>
-        <w:t>-</w:t>
-      </w:r>
-      <w:r>
-        <w:rPr>
-          <w:rFonts w:ascii="宋体" w:eastAsia="宋体" w:hAnsi="宋体" w:hint="eastAsia"/>
-          <w:sz w:val="24"/>
-          <w:szCs w:val="24"/>
-        </w:rPr>
-        <w:t>and</w:t>
-      </w:r>
-      <w:r>
-        <w:rPr>
-          <w:rFonts w:ascii="宋体" w:eastAsia="宋体" w:hAnsi="宋体"/>
-          <w:sz w:val="24"/>
-          <w:szCs w:val="24"/>
-        </w:rPr>
-        <w:t>-</w:t>
-      </w:r>
-      <w:r>
-        <w:rPr>
-          <w:rFonts w:ascii="宋体" w:eastAsia="宋体" w:hAnsi="宋体" w:hint="eastAsia"/>
-          <w:sz w:val="24"/>
-          <w:szCs w:val="24"/>
-        </w:rPr>
-        <w:t>set锁那么大</w:t>
+          <w:rFonts w:ascii="Times New Roman" w:eastAsia="宋体" w:hAnsi="Times New Roman" w:cs="Times New Roman"/>
+          <w:sz w:val="24"/>
+          <w:szCs w:val="24"/>
+        </w:rPr>
+        <w:t>test-and-set</w:t>
+      </w:r>
+      <w:proofErr w:type="gramStart"/>
+      <w:r>
+        <w:rPr>
+          <w:rFonts w:ascii="宋体" w:eastAsia="宋体" w:hAnsi="宋体" w:hint="eastAsia"/>
+          <w:sz w:val="24"/>
+          <w:szCs w:val="24"/>
+        </w:rPr>
+        <w:t>锁那么</w:t>
+      </w:r>
+      <w:proofErr w:type="gramEnd"/>
+      <w:r>
+        <w:rPr>
+          <w:rFonts w:ascii="宋体" w:eastAsia="宋体" w:hAnsi="宋体" w:hint="eastAsia"/>
+          <w:sz w:val="24"/>
+          <w:szCs w:val="24"/>
+        </w:rPr>
+        <w:t>大</w:t>
       </w:r>
       <w:r>
         <w:rPr>
@@ -2370,27 +2482,11 @@
       </w:pPr>
       <w:r>
         <w:rPr>
-          <w:rFonts w:ascii="宋体" w:eastAsia="宋体" w:hAnsi="宋体"/>
-          <w:sz w:val="24"/>
-          <w:szCs w:val="24"/>
-        </w:rPr>
-        <w:t>t</w:t>
-      </w:r>
-      <w:r>
-        <w:rPr>
-          <w:rFonts w:ascii="宋体" w:eastAsia="宋体" w:hAnsi="宋体" w:hint="eastAsia"/>
-          <w:sz w:val="24"/>
-          <w:szCs w:val="24"/>
-        </w:rPr>
-        <w:t>est</w:t>
-      </w:r>
-      <w:r>
-        <w:rPr>
-          <w:rFonts w:ascii="宋体" w:eastAsia="宋体" w:hAnsi="宋体"/>
-          <w:sz w:val="24"/>
-          <w:szCs w:val="24"/>
-        </w:rPr>
-        <w:t>-and-set</w:t>
+          <w:rFonts w:ascii="Times New Roman" w:eastAsia="宋体" w:hAnsi="Times New Roman" w:cs="Times New Roman"/>
+          <w:sz w:val="24"/>
+          <w:szCs w:val="24"/>
+        </w:rPr>
+        <w:t>test-and-set</w:t>
       </w:r>
       <w:r>
         <w:rPr>
@@ -2454,7 +2550,16 @@
           <w:sz w:val="24"/>
           <w:szCs w:val="24"/>
         </w:rPr>
-        <w:t>获取锁</w:t>
+        <w:t>获取</w:t>
+      </w:r>
+      <w:proofErr w:type="gramStart"/>
+      <w:r>
+        <w:rPr>
+          <w:rFonts w:ascii="宋体" w:eastAsia="宋体" w:hAnsi="宋体"/>
+          <w:sz w:val="24"/>
+          <w:szCs w:val="24"/>
+        </w:rPr>
+        <w:t>锁</w:t>
       </w:r>
       <w:r>
         <w:rPr>
@@ -2464,6 +2569,7 @@
         </w:rPr>
         <w:t>失败</w:t>
       </w:r>
+      <w:proofErr w:type="gramEnd"/>
       <w:r>
         <w:rPr>
           <w:rFonts w:ascii="宋体" w:eastAsia="宋体" w:hAnsi="宋体"/>
@@ -2629,7 +2735,7 @@
       </w:r>
       <w:r>
         <w:rPr>
-          <w:rFonts w:ascii="宋体" w:eastAsia="宋体" w:hAnsi="宋体" w:hint="eastAsia"/>
+          <w:rFonts w:ascii="Times New Roman" w:eastAsia="宋体" w:hAnsi="Times New Roman" w:cs="Times New Roman"/>
           <w:sz w:val="24"/>
           <w:szCs w:val="24"/>
         </w:rPr>
@@ -2637,7 +2743,7 @@
       </w:r>
       <w:r>
         <w:rPr>
-          <w:rFonts w:ascii="宋体" w:eastAsia="宋体" w:hAnsi="宋体"/>
+          <w:rFonts w:ascii="Times New Roman" w:eastAsia="宋体" w:hAnsi="Times New Roman" w:cs="Times New Roman"/>
           <w:sz w:val="24"/>
           <w:szCs w:val="24"/>
         </w:rPr>
@@ -2992,7 +3098,16 @@
           <w:sz w:val="24"/>
           <w:szCs w:val="24"/>
         </w:rPr>
-        <w:t>门票锁</w:t>
+        <w:t>门票</w:t>
+      </w:r>
+      <w:proofErr w:type="gramStart"/>
+      <w:r>
+        <w:rPr>
+          <w:rFonts w:ascii="宋体" w:eastAsia="宋体" w:hAnsi="宋体" w:hint="eastAsia"/>
+          <w:sz w:val="24"/>
+          <w:szCs w:val="24"/>
+        </w:rPr>
+        <w:t>锁</w:t>
       </w:r>
       <w:r>
         <w:rPr>
@@ -3002,6 +3117,7 @@
         </w:rPr>
         <w:t>保证</w:t>
       </w:r>
+      <w:proofErr w:type="gramEnd"/>
       <w:r>
         <w:rPr>
           <w:rFonts w:ascii="宋体" w:eastAsia="宋体" w:hAnsi="宋体"/>
@@ -3074,6 +3190,7 @@
         </w:rPr>
         <w:t>的</w:t>
       </w:r>
+      <w:proofErr w:type="gramStart"/>
       <w:r>
         <w:rPr>
           <w:rFonts w:ascii="宋体" w:eastAsia="宋体" w:hAnsi="宋体" w:hint="eastAsia"/>
@@ -3088,7 +3205,16 @@
           <w:sz w:val="24"/>
           <w:szCs w:val="24"/>
         </w:rPr>
-        <w:t>读同一个变量</w:t>
+        <w:t>读同</w:t>
+      </w:r>
+      <w:proofErr w:type="gramEnd"/>
+      <w:r>
+        <w:rPr>
+          <w:rFonts w:ascii="宋体" w:eastAsia="宋体" w:hAnsi="宋体"/>
+          <w:sz w:val="24"/>
+          <w:szCs w:val="24"/>
+        </w:rPr>
+        <w:t>一个变量</w:t>
       </w:r>
       <m:oMath>
         <m:r>
@@ -3447,27 +3573,29 @@
         <w:spacing w:line="360" w:lineRule="auto"/>
         <w:ind w:firstLine="420"/>
         <w:rPr>
-          <w:rFonts w:ascii="宋体" w:eastAsia="宋体" w:hAnsi="宋体" w:hint="eastAsia"/>
+          <w:rFonts w:ascii="宋体" w:eastAsia="宋体" w:hAnsi="宋体"/>
           <w:sz w:val="24"/>
           <w:szCs w:val="24"/>
         </w:rPr>
       </w:pPr>
-      <w:r>
-        <w:rPr>
-          <w:rFonts w:ascii="宋体" w:eastAsia="宋体" w:hAnsi="宋体"/>
+      <w:proofErr w:type="spellStart"/>
+      <w:r>
+        <w:rPr>
+          <w:rFonts w:ascii="Times New Roman" w:eastAsia="宋体" w:hAnsi="Times New Roman" w:cs="Times New Roman"/>
           <w:sz w:val="24"/>
           <w:szCs w:val="24"/>
         </w:rPr>
         <w:lastRenderedPageBreak/>
-        <w:t>T.E.</w:t>
-      </w:r>
-      <w:r>
-        <w:rPr>
-          <w:rFonts w:ascii="宋体" w:eastAsia="宋体" w:hAnsi="宋体" w:hint="eastAsia"/>
-          <w:sz w:val="24"/>
-          <w:szCs w:val="24"/>
-        </w:rPr>
-        <w:t>Anderson提出了</w:t>
+        <w:t>T.E.Anderson</w:t>
+      </w:r>
+      <w:proofErr w:type="spellEnd"/>
+      <w:r>
+        <w:rPr>
+          <w:rFonts w:ascii="宋体" w:eastAsia="宋体" w:hAnsi="宋体" w:hint="eastAsia"/>
+          <w:sz w:val="24"/>
+          <w:szCs w:val="24"/>
+        </w:rPr>
+        <w:t>提出了</w:t>
       </w:r>
       <w:r>
         <w:rPr>
@@ -3721,29 +3849,7 @@
             <w:sz w:val="24"/>
             <w:szCs w:val="24"/>
           </w:rPr>
-          <m:t>i mod length(</m:t>
-        </m:r>
-        <m:r>
-          <m:rPr>
-            <m:sty m:val="p"/>
-          </m:rPr>
-          <w:rPr>
-            <w:rFonts w:ascii="Cambria Math" w:eastAsia="宋体" w:hAnsi="Cambria Math"/>
-            <w:sz w:val="24"/>
-            <w:szCs w:val="24"/>
-          </w:rPr>
-          <m:t>A</m:t>
-        </m:r>
-        <m:r>
-          <m:rPr>
-            <m:sty m:val="p"/>
-          </m:rPr>
-          <w:rPr>
-            <w:rFonts w:ascii="Cambria Math" w:eastAsia="宋体" w:hAnsi="Cambria Math"/>
-            <w:sz w:val="24"/>
-            <w:szCs w:val="24"/>
-          </w:rPr>
-          <m:t>)</m:t>
+          <m:t>i mod length(A)</m:t>
         </m:r>
         <m:r>
           <m:rPr>
@@ -3874,40 +3980,7 @@
             <w:sz w:val="24"/>
             <w:szCs w:val="24"/>
           </w:rPr>
-          <m:t>I</m:t>
-        </m:r>
-        <m:r>
-          <m:rPr>
-            <m:sty m:val="p"/>
-          </m:rPr>
-          <w:rPr>
-            <w:rFonts w:ascii="Cambria Math" w:eastAsia="宋体" w:hAnsi="Cambria Math"/>
-            <w:sz w:val="24"/>
-            <w:szCs w:val="24"/>
-          </w:rPr>
-          <m:t xml:space="preserve"> mod length(</m:t>
-        </m:r>
-        <m:r>
-          <m:rPr>
-            <m:sty m:val="p"/>
-          </m:rPr>
-          <w:rPr>
-            <w:rFonts w:ascii="Cambria Math" w:eastAsia="宋体" w:hAnsi="Cambria Math"/>
-            <w:sz w:val="24"/>
-            <w:szCs w:val="24"/>
-          </w:rPr>
-          <m:t>A</m:t>
-        </m:r>
-        <m:r>
-          <m:rPr>
-            <m:sty m:val="p"/>
-          </m:rPr>
-          <w:rPr>
-            <w:rFonts w:ascii="Cambria Math" w:eastAsia="宋体" w:hAnsi="Cambria Math"/>
-            <w:sz w:val="24"/>
-            <w:szCs w:val="24"/>
-          </w:rPr>
-          <m:t>)</m:t>
+          <m:t>I mod length(A)</m:t>
         </m:r>
         <m:r>
           <m:rPr>
@@ -3990,51 +4063,7 @@
             <w:sz w:val="24"/>
             <w:szCs w:val="24"/>
           </w:rPr>
-          <m:t>(</m:t>
-        </m:r>
-        <m:r>
-          <m:rPr>
-            <m:sty m:val="p"/>
-          </m:rPr>
-          <w:rPr>
-            <w:rFonts w:ascii="Cambria Math" w:eastAsia="宋体" w:hAnsi="Cambria Math"/>
-            <w:sz w:val="24"/>
-            <w:szCs w:val="24"/>
-          </w:rPr>
-          <m:t>I</m:t>
-        </m:r>
-        <m:r>
-          <m:rPr>
-            <m:sty m:val="p"/>
-          </m:rPr>
-          <w:rPr>
-            <w:rFonts w:ascii="Cambria Math" w:eastAsia="宋体" w:hAnsi="Cambria Math"/>
-            <w:sz w:val="24"/>
-            <w:szCs w:val="24"/>
-          </w:rPr>
-          <m:t>+1) mod length(</m:t>
-        </m:r>
-        <m:r>
-          <m:rPr>
-            <m:sty m:val="p"/>
-          </m:rPr>
-          <w:rPr>
-            <w:rFonts w:ascii="Cambria Math" w:eastAsia="宋体" w:hAnsi="Cambria Math"/>
-            <w:sz w:val="24"/>
-            <w:szCs w:val="24"/>
-          </w:rPr>
-          <m:t>A</m:t>
-        </m:r>
-        <m:r>
-          <m:rPr>
-            <m:sty m:val="p"/>
-          </m:rPr>
-          <w:rPr>
-            <w:rFonts w:ascii="Cambria Math" w:eastAsia="宋体" w:hAnsi="Cambria Math"/>
-            <w:sz w:val="24"/>
-            <w:szCs w:val="24"/>
-          </w:rPr>
-          <m:t>)</m:t>
+          <m:t>(I+1) mod length(A)</m:t>
         </m:r>
         <m:r>
           <m:rPr>
@@ -4204,13 +4233,23 @@
         </w:rPr>
         <w:t>的</w:t>
       </w:r>
-      <w:r>
-        <w:rPr>
-          <w:rFonts w:ascii="宋体" w:eastAsia="宋体" w:hAnsi="宋体"/>
-          <w:sz w:val="24"/>
-          <w:szCs w:val="24"/>
-        </w:rPr>
-        <w:t>幂。</w:t>
+      <w:proofErr w:type="gramStart"/>
+      <w:r>
+        <w:rPr>
+          <w:rFonts w:ascii="宋体" w:eastAsia="宋体" w:hAnsi="宋体"/>
+          <w:sz w:val="24"/>
+          <w:szCs w:val="24"/>
+        </w:rPr>
+        <w:t>幂</w:t>
+      </w:r>
+      <w:proofErr w:type="gramEnd"/>
+      <w:r>
+        <w:rPr>
+          <w:rFonts w:ascii="宋体" w:eastAsia="宋体" w:hAnsi="宋体"/>
+          <w:sz w:val="24"/>
+          <w:szCs w:val="24"/>
+        </w:rPr>
+        <w:t>。</w:t>
       </w:r>
     </w:p>
     <w:p>
@@ -4223,30 +4262,34 @@
           <w:szCs w:val="24"/>
         </w:rPr>
       </w:pPr>
-      <w:r>
-        <w:rPr>
-          <w:rFonts w:ascii="宋体" w:eastAsia="宋体" w:hAnsi="宋体"/>
+      <w:proofErr w:type="spellStart"/>
+      <w:r>
+        <w:rPr>
+          <w:rFonts w:ascii="Times New Roman" w:eastAsia="宋体" w:hAnsi="Times New Roman" w:cs="Times New Roman"/>
           <w:sz w:val="24"/>
           <w:szCs w:val="24"/>
         </w:rPr>
         <w:t>G.Graunke</w:t>
       </w:r>
-      <w:r>
-        <w:rPr>
-          <w:rFonts w:ascii="宋体" w:eastAsia="宋体" w:hAnsi="宋体" w:hint="eastAsia"/>
-          <w:sz w:val="24"/>
-          <w:szCs w:val="24"/>
-        </w:rPr>
-        <w:t>和S.</w:t>
-      </w:r>
-      <w:r>
-        <w:rPr>
-          <w:rFonts w:ascii="宋体" w:eastAsia="宋体" w:hAnsi="宋体"/>
-          <w:sz w:val="24"/>
-          <w:szCs w:val="24"/>
-        </w:rPr>
-        <w:t>Thakkar</w:t>
-      </w:r>
+      <w:proofErr w:type="spellEnd"/>
+      <w:r>
+        <w:rPr>
+          <w:rFonts w:ascii="宋体" w:eastAsia="宋体" w:hAnsi="宋体" w:hint="eastAsia"/>
+          <w:sz w:val="24"/>
+          <w:szCs w:val="24"/>
+        </w:rPr>
+        <w:t>和</w:t>
+      </w:r>
+      <w:proofErr w:type="spellStart"/>
+      <w:r>
+        <w:rPr>
+          <w:rFonts w:ascii="Times New Roman" w:eastAsia="宋体" w:hAnsi="Times New Roman" w:cs="Times New Roman"/>
+          <w:sz w:val="24"/>
+          <w:szCs w:val="24"/>
+        </w:rPr>
+        <w:t>S.Thakkar</w:t>
+      </w:r>
+      <w:proofErr w:type="spellEnd"/>
       <w:r>
         <w:rPr>
           <w:rFonts w:ascii="宋体" w:eastAsia="宋体" w:hAnsi="宋体" w:hint="eastAsia"/>
@@ -4277,7 +4320,25 @@
           <w:sz w:val="24"/>
           <w:szCs w:val="24"/>
         </w:rPr>
-        <w:t>锁，可以将原子加操作替换为开销更小的原子交换操作</w:t>
+        <w:t>锁，可以将原子</w:t>
+      </w:r>
+      <w:proofErr w:type="gramStart"/>
+      <w:r>
+        <w:rPr>
+          <w:rFonts w:ascii="宋体" w:eastAsia="宋体" w:hAnsi="宋体"/>
+          <w:sz w:val="24"/>
+          <w:szCs w:val="24"/>
+        </w:rPr>
+        <w:t>加操作</w:t>
+      </w:r>
+      <w:proofErr w:type="gramEnd"/>
+      <w:r>
+        <w:rPr>
+          <w:rFonts w:ascii="宋体" w:eastAsia="宋体" w:hAnsi="宋体"/>
+          <w:sz w:val="24"/>
+          <w:szCs w:val="24"/>
+        </w:rPr>
+        <w:t>替换为开销更小的原子交换操作</w:t>
       </w:r>
       <w:r>
         <w:rPr>
@@ -4727,14 +4788,16 @@
         </w:rPr>
         <w:t>准备下次使用呢？</w:t>
       </w:r>
-      <w:r>
-        <w:rPr>
-          <w:rFonts w:ascii="宋体" w:eastAsia="宋体" w:hAnsi="宋体"/>
+      <w:proofErr w:type="spellStart"/>
+      <w:r>
+        <w:rPr>
+          <w:rFonts w:ascii="Times New Roman" w:eastAsia="宋体" w:hAnsi="Times New Roman" w:cs="Times New Roman"/>
           <w:sz w:val="24"/>
           <w:szCs w:val="24"/>
         </w:rPr>
         <w:t>Graunke</w:t>
       </w:r>
+      <w:proofErr w:type="spellEnd"/>
       <w:r>
         <w:rPr>
           <w:rFonts w:ascii="宋体" w:eastAsia="宋体" w:hAnsi="宋体" w:hint="eastAsia"/>
@@ -4745,7 +4808,7 @@
       </w:r>
       <w:r>
         <w:rPr>
-          <w:rFonts w:ascii="宋体" w:eastAsia="宋体" w:hAnsi="宋体"/>
+          <w:rFonts w:ascii="Times New Roman" w:eastAsia="宋体" w:hAnsi="Times New Roman" w:cs="Times New Roman"/>
           <w:sz w:val="24"/>
           <w:szCs w:val="24"/>
         </w:rPr>
@@ -4809,13 +4872,23 @@
           <m:t>S</m:t>
         </m:r>
       </m:oMath>
-      <w:r>
-        <w:rPr>
-          <w:rFonts w:ascii="宋体" w:eastAsia="宋体" w:hAnsi="宋体"/>
-          <w:sz w:val="24"/>
-          <w:szCs w:val="24"/>
-        </w:rPr>
-        <w:t>的旧值和全局共享的变量</w:t>
+      <w:proofErr w:type="gramStart"/>
+      <w:r>
+        <w:rPr>
+          <w:rFonts w:ascii="宋体" w:eastAsia="宋体" w:hAnsi="宋体"/>
+          <w:sz w:val="24"/>
+          <w:szCs w:val="24"/>
+        </w:rPr>
+        <w:t>的旧值和</w:t>
+      </w:r>
+      <w:proofErr w:type="gramEnd"/>
+      <w:r>
+        <w:rPr>
+          <w:rFonts w:ascii="宋体" w:eastAsia="宋体" w:hAnsi="宋体"/>
+          <w:sz w:val="24"/>
+          <w:szCs w:val="24"/>
+        </w:rPr>
+        <w:t>全局共享的变量</w:t>
       </w:r>
       <m:oMath>
         <m:r>
@@ -4876,7 +4949,25 @@
           <w:sz w:val="24"/>
           <w:szCs w:val="24"/>
         </w:rPr>
-        <w:t>结构体，得到前驱的指示变量的旧值后就</w:t>
+        <w:t>结构体，得到前驱的指示变量</w:t>
+      </w:r>
+      <w:proofErr w:type="gramStart"/>
+      <w:r>
+        <w:rPr>
+          <w:rFonts w:ascii="宋体" w:eastAsia="宋体" w:hAnsi="宋体"/>
+          <w:sz w:val="24"/>
+          <w:szCs w:val="24"/>
+        </w:rPr>
+        <w:t>的旧值后</w:t>
+      </w:r>
+      <w:proofErr w:type="gramEnd"/>
+      <w:r>
+        <w:rPr>
+          <w:rFonts w:ascii="宋体" w:eastAsia="宋体" w:hAnsi="宋体"/>
+          <w:sz w:val="24"/>
+          <w:szCs w:val="24"/>
+        </w:rPr>
+        <w:t>就</w:t>
       </w:r>
       <w:r>
         <w:rPr>
@@ -4924,7 +5015,16 @@
           <w:sz w:val="24"/>
           <w:szCs w:val="24"/>
         </w:rPr>
-        <w:t>原子操作的位宽</w:t>
+        <w:t>原子操作</w:t>
+      </w:r>
+      <w:proofErr w:type="gramStart"/>
+      <w:r>
+        <w:rPr>
+          <w:rFonts w:ascii="宋体" w:eastAsia="宋体" w:hAnsi="宋体"/>
+          <w:sz w:val="24"/>
+          <w:szCs w:val="24"/>
+        </w:rPr>
+        <w:t>的位宽</w:t>
       </w:r>
       <w:r>
         <w:rPr>
@@ -4934,6 +5034,7 @@
         </w:rPr>
         <w:t>就</w:t>
       </w:r>
+      <w:proofErr w:type="gramEnd"/>
       <w:r>
         <w:rPr>
           <w:rFonts w:ascii="宋体" w:eastAsia="宋体" w:hAnsi="宋体"/>
@@ -5006,6 +5107,7 @@
         </w:rPr>
         <w:t>，</w:t>
       </w:r>
+      <w:proofErr w:type="gramStart"/>
       <w:r>
         <w:rPr>
           <w:rFonts w:ascii="宋体" w:eastAsia="宋体" w:hAnsi="宋体"/>
@@ -5014,6 +5116,7 @@
         </w:rPr>
         <w:t>减少位宽</w:t>
       </w:r>
+      <w:proofErr w:type="gramEnd"/>
       <w:r>
         <w:rPr>
           <w:rFonts w:ascii="宋体" w:eastAsia="宋体" w:hAnsi="宋体" w:hint="eastAsia"/>
@@ -5047,7 +5150,43 @@
           <w:sz w:val="24"/>
           <w:szCs w:val="24"/>
         </w:rPr>
-        <w:t>数组的实现为了避免假共享，数组的一个元素必须最少占一个缓存</w:t>
+        <w:t>数组的实现为了</w:t>
+      </w:r>
+      <w:proofErr w:type="gramStart"/>
+      <w:r>
+        <w:rPr>
+          <w:rFonts w:ascii="宋体" w:eastAsia="宋体" w:hAnsi="宋体"/>
+          <w:sz w:val="24"/>
+          <w:szCs w:val="24"/>
+        </w:rPr>
+        <w:t>避免假</w:t>
+      </w:r>
+      <w:proofErr w:type="gramEnd"/>
+      <w:r>
+        <w:rPr>
+          <w:rFonts w:ascii="宋体" w:eastAsia="宋体" w:hAnsi="宋体"/>
+          <w:sz w:val="24"/>
+          <w:szCs w:val="24"/>
+        </w:rPr>
+        <w:t>共享，数组的一个元素必须</w:t>
+      </w:r>
+      <w:proofErr w:type="gramStart"/>
+      <w:r>
+        <w:rPr>
+          <w:rFonts w:ascii="宋体" w:eastAsia="宋体" w:hAnsi="宋体"/>
+          <w:sz w:val="24"/>
+          <w:szCs w:val="24"/>
+        </w:rPr>
+        <w:t>最少占</w:t>
+      </w:r>
+      <w:proofErr w:type="gramEnd"/>
+      <w:r>
+        <w:rPr>
+          <w:rFonts w:ascii="宋体" w:eastAsia="宋体" w:hAnsi="宋体"/>
+          <w:sz w:val="24"/>
+          <w:szCs w:val="24"/>
+        </w:rPr>
+        <w:t>一个缓存</w:t>
       </w:r>
       <w:r>
         <w:rPr>
@@ -5075,19 +5214,11 @@
       </w:r>
       <w:r>
         <w:rPr>
-          <w:rFonts w:ascii="宋体" w:eastAsia="宋体" w:hAnsi="宋体" w:hint="eastAsia"/>
-          <w:sz w:val="24"/>
-          <w:szCs w:val="24"/>
-        </w:rPr>
-        <w:t>64</w:t>
-      </w:r>
-      <w:r>
-        <w:rPr>
-          <w:rFonts w:ascii="宋体" w:eastAsia="宋体" w:hAnsi="宋体"/>
-          <w:sz w:val="24"/>
-          <w:szCs w:val="24"/>
-        </w:rPr>
-        <w:t>byte</w:t>
+          <w:rFonts w:ascii="Times New Roman" w:eastAsia="宋体" w:hAnsi="Times New Roman" w:cs="Times New Roman"/>
+          <w:sz w:val="24"/>
+          <w:szCs w:val="24"/>
+        </w:rPr>
+        <w:t>64byte</w:t>
       </w:r>
       <w:r>
         <w:rPr>
@@ -5246,35 +5377,45 @@
       </w:r>
       <w:r>
         <w:rPr>
-          <w:rFonts w:ascii="宋体" w:eastAsia="宋体" w:hAnsi="宋体" w:hint="eastAsia"/>
-          <w:sz w:val="24"/>
-          <w:szCs w:val="24"/>
-        </w:rPr>
-        <w:t>Mellor</w:t>
-      </w:r>
-      <w:r>
-        <w:rPr>
-          <w:rFonts w:ascii="宋体" w:eastAsia="宋体" w:hAnsi="宋体"/>
-          <w:sz w:val="24"/>
-          <w:szCs w:val="24"/>
-        </w:rPr>
-        <w:t xml:space="preserve"> Crummey和</w:t>
-      </w:r>
-      <w:r>
-        <w:rPr>
-          <w:rFonts w:ascii="宋体" w:eastAsia="宋体" w:hAnsi="宋体" w:hint="eastAsia"/>
-          <w:sz w:val="24"/>
-          <w:szCs w:val="24"/>
-        </w:rPr>
-        <w:t>Michael</w:t>
-      </w:r>
-      <w:r>
-        <w:rPr>
-          <w:rFonts w:ascii="宋体" w:eastAsia="宋体" w:hAnsi="宋体"/>
-          <w:sz w:val="24"/>
-          <w:szCs w:val="24"/>
-        </w:rPr>
-        <w:t xml:space="preserve"> Scott提出了</w:t>
+          <w:rFonts w:ascii="Times New Roman" w:eastAsia="宋体" w:hAnsi="Times New Roman" w:cs="Times New Roman"/>
+          <w:sz w:val="24"/>
+          <w:szCs w:val="24"/>
+        </w:rPr>
+        <w:t xml:space="preserve">Mellor </w:t>
+      </w:r>
+      <w:proofErr w:type="spellStart"/>
+      <w:r>
+        <w:rPr>
+          <w:rFonts w:ascii="Times New Roman" w:eastAsia="宋体" w:hAnsi="Times New Roman" w:cs="Times New Roman"/>
+          <w:sz w:val="24"/>
+          <w:szCs w:val="24"/>
+        </w:rPr>
+        <w:t>Crummey</w:t>
+      </w:r>
+      <w:proofErr w:type="spellEnd"/>
+      <w:r>
+        <w:rPr>
+          <w:rFonts w:ascii="宋体" w:eastAsia="宋体" w:hAnsi="宋体"/>
+          <w:sz w:val="24"/>
+          <w:szCs w:val="24"/>
+        </w:rPr>
+        <w:t>和</w:t>
+      </w:r>
+      <w:r>
+        <w:rPr>
+          <w:rFonts w:ascii="Times New Roman" w:eastAsia="宋体" w:hAnsi="Times New Roman" w:cs="Times New Roman"/>
+          <w:sz w:val="24"/>
+          <w:szCs w:val="24"/>
+        </w:rPr>
+        <w:t>Michael Scott</w:t>
+      </w:r>
+      <w:r>
+        <w:rPr>
+          <w:rFonts w:ascii="宋体" w:eastAsia="宋体" w:hAnsi="宋体"/>
+          <w:sz w:val="24"/>
+          <w:szCs w:val="24"/>
+        </w:rPr>
+        <w:t>提出了</w:t>
       </w:r>
       <w:r>
         <w:rPr>
@@ -5290,7 +5431,23 @@
           <w:sz w:val="24"/>
           <w:szCs w:val="24"/>
         </w:rPr>
-        <w:t>链表的MCS锁</w:t>
+        <w:t>链表的</w:t>
+      </w:r>
+      <w:r>
+        <w:rPr>
+          <w:rFonts w:ascii="Times New Roman" w:eastAsia="宋体" w:hAnsi="Times New Roman" w:cs="Times New Roman"/>
+          <w:sz w:val="24"/>
+          <w:szCs w:val="24"/>
+        </w:rPr>
+        <w:t>MCS</w:t>
+      </w:r>
+      <w:r>
+        <w:rPr>
+          <w:rFonts w:ascii="宋体" w:eastAsia="宋体" w:hAnsi="宋体"/>
+          <w:sz w:val="24"/>
+          <w:szCs w:val="24"/>
+        </w:rPr>
+        <w:t>锁</w:t>
       </w:r>
       <w:r>
         <w:rPr>
@@ -5351,7 +5508,16 @@
           <w:sz w:val="24"/>
           <w:szCs w:val="24"/>
         </w:rPr>
-        <w:t>，并在释放锁</w:t>
+        <w:t>，并在释放</w:t>
+      </w:r>
+      <w:proofErr w:type="gramStart"/>
+      <w:r>
+        <w:rPr>
+          <w:rFonts w:ascii="宋体" w:eastAsia="宋体" w:hAnsi="宋体"/>
+          <w:sz w:val="24"/>
+          <w:szCs w:val="24"/>
+        </w:rPr>
+        <w:t>锁</w:t>
       </w:r>
       <w:r>
         <w:rPr>
@@ -5361,6 +5527,7 @@
         </w:rPr>
         <w:t>之后</w:t>
       </w:r>
+      <w:proofErr w:type="gramEnd"/>
       <w:r>
         <w:rPr>
           <w:rFonts w:ascii="宋体" w:eastAsia="宋体" w:hAnsi="宋体"/>
@@ -5431,7 +5598,25 @@
           <w:sz w:val="24"/>
           <w:szCs w:val="24"/>
         </w:rPr>
-        <w:t>在栈上分配链表节点</w:t>
+        <w:t>在</w:t>
+      </w:r>
+      <w:proofErr w:type="gramStart"/>
+      <w:r>
+        <w:rPr>
+          <w:rFonts w:ascii="宋体" w:eastAsia="宋体" w:hAnsi="宋体"/>
+          <w:sz w:val="24"/>
+          <w:szCs w:val="24"/>
+        </w:rPr>
+        <w:t>栈</w:t>
+      </w:r>
+      <w:proofErr w:type="gramEnd"/>
+      <w:r>
+        <w:rPr>
+          <w:rFonts w:ascii="宋体" w:eastAsia="宋体" w:hAnsi="宋体"/>
+          <w:sz w:val="24"/>
+          <w:szCs w:val="24"/>
+        </w:rPr>
+        <w:t>上分配链表节点</w:t>
       </w:r>
       <w:r>
         <w:rPr>
@@ -5443,7 +5628,7 @@
       </w:r>
       <w:r>
         <w:rPr>
-          <w:rFonts w:ascii="宋体" w:eastAsia="宋体" w:hAnsi="宋体"/>
+          <w:rFonts w:ascii="Times New Roman" w:eastAsia="宋体" w:hAnsi="Times New Roman" w:cs="Times New Roman"/>
           <w:sz w:val="24"/>
           <w:szCs w:val="24"/>
         </w:rPr>
@@ -5961,7 +6146,6 @@
           <w:sz w:val="24"/>
           <w:szCs w:val="24"/>
         </w:rPr>
-        <w:lastRenderedPageBreak/>
         <w:t>在</w:t>
       </w:r>
       <w:r>
@@ -6104,6 +6288,7 @@
           <w:sz w:val="24"/>
           <w:szCs w:val="24"/>
         </w:rPr>
+        <w:lastRenderedPageBreak/>
         <w:t>原子</w:t>
       </w:r>
       <w:r>
@@ -6271,15 +6456,7 @@
           <w:sz w:val="24"/>
           <w:szCs w:val="24"/>
         </w:rPr>
-        <w:t>在</w:t>
-      </w:r>
-      <w:r>
-        <w:rPr>
-          <w:rFonts w:ascii="宋体" w:eastAsia="宋体" w:hAnsi="宋体" w:hint="eastAsia"/>
-          <w:sz w:val="24"/>
-          <w:szCs w:val="24"/>
-        </w:rPr>
-        <w:t>不</w:t>
+        <w:t>在不</w:t>
       </w:r>
       <w:r>
         <w:rPr>
@@ -6446,6 +6623,7 @@
         </w:rPr>
         <w:t>。</w:t>
       </w:r>
+      <w:proofErr w:type="gramStart"/>
       <w:r>
         <w:rPr>
           <w:rFonts w:ascii="宋体" w:eastAsia="宋体" w:hAnsi="宋体" w:hint="eastAsia"/>
@@ -6462,6 +6640,7 @@
         </w:rPr>
         <w:t>旧值</w:t>
       </w:r>
+      <w:proofErr w:type="gramEnd"/>
       <w:r>
         <w:rPr>
           <w:rFonts w:ascii="宋体" w:eastAsia="宋体" w:hAnsi="宋体" w:hint="eastAsia"/>
@@ -6749,23 +6928,7 @@
           <w:sz w:val="24"/>
           <w:szCs w:val="24"/>
         </w:rPr>
-        <w:t>改动队尾指针之间</w:t>
-      </w:r>
-      <w:r>
-        <w:rPr>
-          <w:rFonts w:ascii="宋体" w:eastAsia="宋体" w:hAnsi="宋体"/>
-          <w:sz w:val="24"/>
-          <w:szCs w:val="24"/>
-        </w:rPr>
-        <w:t>又有新</w:t>
-      </w:r>
-      <w:r>
-        <w:rPr>
-          <w:rFonts w:ascii="宋体" w:eastAsia="宋体" w:hAnsi="宋体"/>
-          <w:sz w:val="24"/>
-          <w:szCs w:val="24"/>
-        </w:rPr>
-        <w:t>节点入队</w:t>
+        <w:t>改动队尾指针之间又有新节点入队</w:t>
       </w:r>
       <w:r>
         <w:rPr>
@@ -6783,13 +6946,23 @@
         </w:rPr>
         <w:t>概率很小，所有</w:t>
       </w:r>
-      <w:r>
-        <w:rPr>
-          <w:rFonts w:ascii="宋体" w:eastAsia="宋体" w:hAnsi="宋体" w:hint="eastAsia"/>
-          <w:sz w:val="24"/>
-          <w:szCs w:val="24"/>
-        </w:rPr>
-        <w:t>有很大概率</w:t>
+      <w:proofErr w:type="gramStart"/>
+      <w:r>
+        <w:rPr>
+          <w:rFonts w:ascii="宋体" w:eastAsia="宋体" w:hAnsi="宋体" w:hint="eastAsia"/>
+          <w:sz w:val="24"/>
+          <w:szCs w:val="24"/>
+        </w:rPr>
+        <w:t>有</w:t>
+      </w:r>
+      <w:proofErr w:type="gramEnd"/>
+      <w:r>
+        <w:rPr>
+          <w:rFonts w:ascii="宋体" w:eastAsia="宋体" w:hAnsi="宋体" w:hint="eastAsia"/>
+          <w:sz w:val="24"/>
+          <w:szCs w:val="24"/>
+        </w:rPr>
+        <w:t>很大概率</w:t>
       </w:r>
       <w:r>
         <w:rPr>
@@ -6805,7 +6978,7 @@
         <w:spacing w:line="360" w:lineRule="auto"/>
         <w:ind w:firstLine="420"/>
         <w:rPr>
-          <w:rFonts w:ascii="宋体" w:eastAsia="宋体" w:hAnsi="宋体" w:hint="eastAsia"/>
+          <w:rFonts w:ascii="宋体" w:eastAsia="宋体" w:hAnsi="宋体"/>
           <w:sz w:val="24"/>
           <w:szCs w:val="24"/>
         </w:rPr>
@@ -7047,7 +7220,7 @@
         <w:spacing w:line="360" w:lineRule="auto"/>
         <w:ind w:firstLine="420"/>
         <w:rPr>
-          <w:rFonts w:ascii="宋体" w:eastAsia="宋体" w:hAnsi="宋体" w:hint="eastAsia"/>
+          <w:rFonts w:ascii="宋体" w:eastAsia="宋体" w:hAnsi="宋体"/>
           <w:sz w:val="24"/>
           <w:szCs w:val="24"/>
         </w:rPr>
@@ -7098,7 +7271,25 @@
           <w:sz w:val="24"/>
           <w:szCs w:val="24"/>
         </w:rPr>
-        <w:t>的旧值不难得到。</w:t>
+        <w:t>的</w:t>
+      </w:r>
+      <w:proofErr w:type="gramStart"/>
+      <w:r>
+        <w:rPr>
+          <w:rFonts w:ascii="宋体" w:eastAsia="宋体" w:hAnsi="宋体"/>
+          <w:sz w:val="24"/>
+          <w:szCs w:val="24"/>
+        </w:rPr>
+        <w:t>旧值不难</w:t>
+      </w:r>
+      <w:proofErr w:type="gramEnd"/>
+      <w:r>
+        <w:rPr>
+          <w:rFonts w:ascii="宋体" w:eastAsia="宋体" w:hAnsi="宋体"/>
+          <w:sz w:val="24"/>
+          <w:szCs w:val="24"/>
+        </w:rPr>
+        <w:t>得到。</w:t>
       </w:r>
       <w:r>
         <w:rPr>
@@ -7241,29 +7432,59 @@
         </w:rPr>
         <w:t>可扩展性，</w:t>
       </w:r>
-      <w:r>
-        <w:rPr>
-          <w:rFonts w:ascii="宋体" w:eastAsia="宋体" w:hAnsi="宋体" w:hint="eastAsia"/>
-          <w:sz w:val="24"/>
-          <w:szCs w:val="24"/>
-        </w:rPr>
-        <w:t>P</w:t>
-      </w:r>
-      <w:r>
-        <w:rPr>
-          <w:rFonts w:ascii="宋体" w:eastAsia="宋体" w:hAnsi="宋体"/>
-          <w:sz w:val="24"/>
-          <w:szCs w:val="24"/>
-        </w:rPr>
-        <w:t>.C.Yew，</w:t>
-      </w:r>
-      <w:r>
-        <w:rPr>
-          <w:rFonts w:ascii="宋体" w:eastAsia="宋体" w:hAnsi="宋体" w:hint="eastAsia"/>
-          <w:sz w:val="24"/>
-          <w:szCs w:val="24"/>
-        </w:rPr>
-        <w:t>N.F.Tzeng和D.H.Lawrie提出</w:t>
+      <w:proofErr w:type="spellStart"/>
+      <w:r>
+        <w:rPr>
+          <w:rFonts w:ascii="Times New Roman" w:eastAsia="宋体" w:hAnsi="Times New Roman" w:cs="Times New Roman"/>
+          <w:sz w:val="24"/>
+          <w:szCs w:val="24"/>
+        </w:rPr>
+        <w:t>P.C.Yew</w:t>
+      </w:r>
+      <w:proofErr w:type="spellEnd"/>
+      <w:r>
+        <w:rPr>
+          <w:rFonts w:ascii="宋体" w:eastAsia="宋体" w:hAnsi="宋体"/>
+          <w:sz w:val="24"/>
+          <w:szCs w:val="24"/>
+        </w:rPr>
+        <w:t>，</w:t>
+      </w:r>
+      <w:proofErr w:type="spellStart"/>
+      <w:r>
+        <w:rPr>
+          <w:rFonts w:ascii="Times New Roman" w:eastAsia="宋体" w:hAnsi="Times New Roman" w:cs="Times New Roman"/>
+          <w:sz w:val="24"/>
+          <w:szCs w:val="24"/>
+        </w:rPr>
+        <w:t>N.F.Tzeng</w:t>
+      </w:r>
+      <w:proofErr w:type="spellEnd"/>
+      <w:r>
+        <w:rPr>
+          <w:rFonts w:ascii="宋体" w:eastAsia="宋体" w:hAnsi="宋体" w:hint="eastAsia"/>
+          <w:sz w:val="24"/>
+          <w:szCs w:val="24"/>
+        </w:rPr>
+        <w:t>和</w:t>
+      </w:r>
+      <w:proofErr w:type="spellStart"/>
+      <w:r>
+        <w:rPr>
+          <w:rFonts w:ascii="Times New Roman" w:eastAsia="宋体" w:hAnsi="Times New Roman" w:cs="Times New Roman"/>
+          <w:sz w:val="24"/>
+          <w:szCs w:val="24"/>
+        </w:rPr>
+        <w:t>D.H.Lawrie</w:t>
+      </w:r>
+      <w:proofErr w:type="spellEnd"/>
+      <w:r>
+        <w:rPr>
+          <w:rFonts w:ascii="宋体" w:eastAsia="宋体" w:hAnsi="宋体" w:hint="eastAsia"/>
+          <w:sz w:val="24"/>
+          <w:szCs w:val="24"/>
+        </w:rPr>
+        <w:t>提出</w:t>
       </w:r>
       <w:r>
         <w:rPr>
@@ -7445,30 +7666,52 @@
         </w:rPr>
         <w:t>。</w:t>
       </w:r>
-      <w:r>
-        <w:rPr>
-          <w:rFonts w:ascii="宋体" w:eastAsia="宋体" w:hAnsi="宋体" w:hint="eastAsia"/>
-          <w:sz w:val="24"/>
-          <w:szCs w:val="24"/>
-        </w:rPr>
-        <w:t>D.</w:t>
-      </w:r>
-      <w:r>
-        <w:rPr>
-          <w:rFonts w:ascii="宋体" w:eastAsia="宋体" w:hAnsi="宋体"/>
-          <w:sz w:val="24"/>
-          <w:szCs w:val="24"/>
-        </w:rPr>
-        <w:t>Hensgen</w:t>
-      </w:r>
-      <w:r>
-        <w:rPr>
-          <w:rFonts w:ascii="宋体" w:eastAsia="宋体" w:hAnsi="宋体" w:hint="eastAsia"/>
-          <w:sz w:val="24"/>
-          <w:szCs w:val="24"/>
-        </w:rPr>
-        <w:t>，R.Finkel和U.Manber</w:t>
-      </w:r>
+      <w:proofErr w:type="spellStart"/>
+      <w:r>
+        <w:rPr>
+          <w:rFonts w:ascii="Times New Roman" w:eastAsia="宋体" w:hAnsi="Times New Roman" w:cs="Times New Roman"/>
+          <w:sz w:val="24"/>
+          <w:szCs w:val="24"/>
+        </w:rPr>
+        <w:t>D.Hensgen</w:t>
+      </w:r>
+      <w:proofErr w:type="spellEnd"/>
+      <w:r>
+        <w:rPr>
+          <w:rFonts w:ascii="宋体" w:eastAsia="宋体" w:hAnsi="宋体" w:hint="eastAsia"/>
+          <w:sz w:val="24"/>
+          <w:szCs w:val="24"/>
+        </w:rPr>
+        <w:t>，</w:t>
+      </w:r>
+      <w:proofErr w:type="spellStart"/>
+      <w:r>
+        <w:rPr>
+          <w:rFonts w:ascii="Times New Roman" w:eastAsia="宋体" w:hAnsi="Times New Roman" w:cs="Times New Roman"/>
+          <w:sz w:val="24"/>
+          <w:szCs w:val="24"/>
+        </w:rPr>
+        <w:t>R.Finkel</w:t>
+      </w:r>
+      <w:proofErr w:type="spellEnd"/>
+      <w:r>
+        <w:rPr>
+          <w:rFonts w:ascii="宋体" w:eastAsia="宋体" w:hAnsi="宋体" w:hint="eastAsia"/>
+          <w:sz w:val="24"/>
+          <w:szCs w:val="24"/>
+        </w:rPr>
+        <w:t>和</w:t>
+      </w:r>
+      <w:proofErr w:type="spellStart"/>
+      <w:r>
+        <w:rPr>
+          <w:rFonts w:ascii="Times New Roman" w:eastAsia="宋体" w:hAnsi="Times New Roman" w:cs="Times New Roman"/>
+          <w:sz w:val="24"/>
+          <w:szCs w:val="24"/>
+        </w:rPr>
+        <w:t>U.Manber</w:t>
+      </w:r>
+      <w:proofErr w:type="spellEnd"/>
       <w:r>
         <w:rPr>
           <w:rFonts w:ascii="宋体" w:eastAsia="宋体" w:hAnsi="宋体"/>
@@ -7551,11 +7794,35 @@
       </w:r>
       <w:r>
         <w:rPr>
-          <w:rFonts w:ascii="宋体" w:eastAsia="宋体" w:hAnsi="宋体" w:hint="eastAsia"/>
-          <w:sz w:val="24"/>
-          <w:szCs w:val="24"/>
-        </w:rPr>
-        <w:t>2到4个</w:t>
+          <w:rFonts w:ascii="Times New Roman" w:eastAsia="宋体" w:hAnsi="Times New Roman" w:cs="Times New Roman"/>
+          <w:sz w:val="24"/>
+          <w:szCs w:val="24"/>
+        </w:rPr>
+        <w:t>2</w:t>
+      </w:r>
+      <w:r>
+        <w:rPr>
+          <w:rFonts w:ascii="宋体" w:eastAsia="宋体" w:hAnsi="宋体" w:hint="eastAsia"/>
+          <w:sz w:val="24"/>
+          <w:szCs w:val="24"/>
+        </w:rPr>
+        <w:t>到</w:t>
+      </w:r>
+      <w:r>
+        <w:rPr>
+          <w:rFonts w:ascii="Times New Roman" w:eastAsia="宋体" w:hAnsi="Times New Roman" w:cs="Times New Roman"/>
+          <w:sz w:val="24"/>
+          <w:szCs w:val="24"/>
+        </w:rPr>
+        <w:t>4</w:t>
+      </w:r>
+      <w:r>
+        <w:rPr>
+          <w:rFonts w:ascii="宋体" w:eastAsia="宋体" w:hAnsi="宋体" w:hint="eastAsia"/>
+          <w:sz w:val="24"/>
+          <w:szCs w:val="24"/>
+        </w:rPr>
+        <w:t>个</w:t>
       </w:r>
       <w:r>
         <w:rPr>
@@ -7579,7 +7846,73 @@
           <w:sz w:val="24"/>
           <w:szCs w:val="24"/>
         </w:rPr>
-        <w:t>时候，不必让所</w:t>
+        <w:t>时候，不必让所有线程等待最后一个到达者，而是随意选定一个代表</w:t>
+      </w:r>
+      <m:oMath>
+        <m:r>
+          <m:rPr>
+            <m:sty m:val="p"/>
+          </m:rPr>
+          <w:rPr>
+            <w:rFonts w:ascii="Cambria Math" w:eastAsia="宋体" w:hAnsi="Cambria Math" w:hint="eastAsia"/>
+            <w:sz w:val="24"/>
+            <w:szCs w:val="24"/>
+          </w:rPr>
+          <m:t>w</m:t>
+        </m:r>
+      </m:oMath>
+      <w:r>
+        <w:rPr>
+          <w:rFonts w:ascii="宋体" w:eastAsia="宋体" w:hAnsi="宋体"/>
+          <w:sz w:val="24"/>
+          <w:szCs w:val="24"/>
+        </w:rPr>
+        <w:t>，</w:t>
+      </w:r>
+      <w:r>
+        <w:rPr>
+          <w:rFonts w:ascii="宋体" w:eastAsia="宋体" w:hAnsi="宋体" w:hint="eastAsia"/>
+          <w:sz w:val="24"/>
+          <w:szCs w:val="24"/>
+        </w:rPr>
+        <w:t>所有</w:t>
+      </w:r>
+      <w:r>
+        <w:rPr>
+          <w:rFonts w:ascii="宋体" w:eastAsia="宋体" w:hAnsi="宋体"/>
+          <w:sz w:val="24"/>
+          <w:szCs w:val="24"/>
+        </w:rPr>
+        <w:t>线程到达时</w:t>
+      </w:r>
+      <w:r>
+        <w:rPr>
+          <w:rFonts w:ascii="宋体" w:eastAsia="宋体" w:hAnsi="宋体" w:hint="eastAsia"/>
+          <w:sz w:val="24"/>
+          <w:szCs w:val="24"/>
+        </w:rPr>
+        <w:t>通知</w:t>
+      </w:r>
+      <m:oMath>
+        <m:r>
+          <m:rPr>
+            <m:sty m:val="p"/>
+          </m:rPr>
+          <w:rPr>
+            <w:rFonts w:ascii="Cambria Math" w:eastAsia="宋体" w:hAnsi="Cambria Math"/>
+            <w:sz w:val="24"/>
+            <w:szCs w:val="24"/>
+          </w:rPr>
+          <m:t>w</m:t>
+        </m:r>
+      </m:oMath>
+      <w:r>
+        <w:rPr>
+          <w:rFonts w:ascii="宋体" w:eastAsia="宋体" w:hAnsi="宋体"/>
+          <w:sz w:val="24"/>
+          <w:szCs w:val="24"/>
+        </w:rPr>
+        <w:t>，</w:t>
       </w:r>
       <w:r>
         <w:rPr>
@@ -7588,55 +7921,28 @@
           <w:szCs w:val="24"/>
         </w:rPr>
         <w:lastRenderedPageBreak/>
-        <w:t>有线程等待最后一个到达者，而是随意选定一个代表</w:t>
-      </w:r>
-      <w:r>
-        <w:rPr>
-          <w:rFonts w:ascii="宋体" w:eastAsia="宋体" w:hAnsi="宋体" w:hint="eastAsia"/>
-          <w:sz w:val="24"/>
-          <w:szCs w:val="24"/>
-        </w:rPr>
-        <w:t>w</w:t>
-      </w:r>
-      <w:r>
-        <w:rPr>
-          <w:rFonts w:ascii="宋体" w:eastAsia="宋体" w:hAnsi="宋体"/>
-          <w:sz w:val="24"/>
-          <w:szCs w:val="24"/>
-        </w:rPr>
-        <w:t>，</w:t>
-      </w:r>
-      <w:r>
-        <w:rPr>
-          <w:rFonts w:ascii="宋体" w:eastAsia="宋体" w:hAnsi="宋体" w:hint="eastAsia"/>
-          <w:sz w:val="24"/>
-          <w:szCs w:val="24"/>
-        </w:rPr>
-        <w:t>所有</w:t>
-      </w:r>
-      <w:r>
-        <w:rPr>
-          <w:rFonts w:ascii="宋体" w:eastAsia="宋体" w:hAnsi="宋体"/>
-          <w:sz w:val="24"/>
-          <w:szCs w:val="24"/>
-        </w:rPr>
-        <w:t>线程到达时</w:t>
-      </w:r>
-      <w:r>
-        <w:rPr>
-          <w:rFonts w:ascii="宋体" w:eastAsia="宋体" w:hAnsi="宋体" w:hint="eastAsia"/>
-          <w:sz w:val="24"/>
-          <w:szCs w:val="24"/>
-        </w:rPr>
-        <w:t>通知</w:t>
-      </w:r>
-      <w:r>
-        <w:rPr>
-          <w:rFonts w:ascii="宋体" w:eastAsia="宋体" w:hAnsi="宋体"/>
-          <w:sz w:val="24"/>
-          <w:szCs w:val="24"/>
-        </w:rPr>
-        <w:t>w，之后等待w将其唤醒；</w:t>
+        <w:t>之后等待</w:t>
+      </w:r>
+      <m:oMath>
+        <m:r>
+          <m:rPr>
+            <m:sty m:val="p"/>
+          </m:rPr>
+          <w:rPr>
+            <w:rFonts w:ascii="Cambria Math" w:eastAsia="宋体" w:hAnsi="Cambria Math"/>
+            <w:sz w:val="24"/>
+            <w:szCs w:val="24"/>
+          </w:rPr>
+          <m:t>w</m:t>
+        </m:r>
+      </m:oMath>
+      <w:r>
+        <w:rPr>
+          <w:rFonts w:ascii="宋体" w:eastAsia="宋体" w:hAnsi="宋体"/>
+          <w:sz w:val="24"/>
+          <w:szCs w:val="24"/>
+        </w:rPr>
+        <w:t>将其唤醒；</w:t>
       </w:r>
       <w:r>
         <w:rPr>
@@ -7646,13 +7952,26 @@
         </w:rPr>
         <w:t>而</w:t>
       </w:r>
-      <w:r>
-        <w:rPr>
-          <w:rFonts w:ascii="宋体" w:eastAsia="宋体" w:hAnsi="宋体"/>
-          <w:sz w:val="24"/>
-          <w:szCs w:val="24"/>
-        </w:rPr>
-        <w:t>w先等待所有</w:t>
+      <m:oMath>
+        <m:r>
+          <m:rPr>
+            <m:sty m:val="p"/>
+          </m:rPr>
+          <w:rPr>
+            <w:rFonts w:ascii="Cambria Math" w:eastAsia="宋体" w:hAnsi="Cambria Math"/>
+            <w:sz w:val="24"/>
+            <w:szCs w:val="24"/>
+          </w:rPr>
+          <m:t>w</m:t>
+        </m:r>
+      </m:oMath>
+      <w:r>
+        <w:rPr>
+          <w:rFonts w:ascii="宋体" w:eastAsia="宋体" w:hAnsi="宋体"/>
+          <w:sz w:val="24"/>
+          <w:szCs w:val="24"/>
+        </w:rPr>
+        <w:t>先等待所有</w:t>
       </w:r>
       <w:r>
         <w:rPr>
@@ -7718,14 +8037,19 @@
         </w:rPr>
         <w:t>称</w:t>
       </w:r>
-      <w:r>
-        <w:rPr>
-          <w:rFonts w:ascii="宋体" w:eastAsia="宋体" w:hAnsi="宋体" w:hint="eastAsia"/>
-          <w:sz w:val="24"/>
-          <w:szCs w:val="24"/>
-        </w:rPr>
-        <w:t>w</w:t>
-      </w:r>
+      <m:oMath>
+        <m:r>
+          <m:rPr>
+            <m:sty m:val="p"/>
+          </m:rPr>
+          <w:rPr>
+            <w:rFonts w:ascii="Cambria Math" w:eastAsia="宋体" w:hAnsi="Cambria Math" w:hint="eastAsia"/>
+            <w:sz w:val="24"/>
+            <w:szCs w:val="24"/>
+          </w:rPr>
+          <m:t>w</m:t>
+        </m:r>
+      </m:oMath>
       <w:r>
         <w:rPr>
           <w:rFonts w:ascii="宋体" w:eastAsia="宋体" w:hAnsi="宋体"/>
@@ -7797,7 +8121,7 @@
       <w:pPr>
         <w:spacing w:line="360" w:lineRule="auto"/>
         <w:rPr>
-          <w:rFonts w:ascii="宋体" w:eastAsia="宋体" w:hAnsi="宋体" w:hint="eastAsia"/>
+          <w:rFonts w:ascii="宋体" w:eastAsia="宋体" w:hAnsi="宋体"/>
           <w:sz w:val="24"/>
           <w:szCs w:val="24"/>
         </w:rPr>
@@ -7810,9 +8134,10 @@
         </w:rPr>
         <w:tab/>
       </w:r>
-      <w:r>
-        <w:rPr>
-          <w:rFonts w:ascii="宋体" w:eastAsia="宋体" w:hAnsi="宋体"/>
+      <w:proofErr w:type="spellStart"/>
+      <w:r>
+        <w:rPr>
+          <w:rFonts w:ascii="Times New Roman" w:eastAsia="宋体" w:hAnsi="Times New Roman" w:cs="Times New Roman"/>
           <w:sz w:val="24"/>
           <w:szCs w:val="24"/>
         </w:rPr>
@@ -7820,11 +8145,20 @@
       </w:r>
       <w:r>
         <w:rPr>
-          <w:rFonts w:ascii="宋体" w:eastAsia="宋体" w:hAnsi="宋体"/>
-          <w:sz w:val="24"/>
-          <w:szCs w:val="24"/>
-        </w:rPr>
-        <w:t>Brooks提出</w:t>
+          <w:rFonts w:ascii="Times New Roman" w:eastAsia="宋体" w:hAnsi="Times New Roman" w:cs="Times New Roman"/>
+          <w:sz w:val="24"/>
+          <w:szCs w:val="24"/>
+        </w:rPr>
+        <w:t>Brooks</w:t>
+      </w:r>
+      <w:proofErr w:type="spellEnd"/>
+      <w:r>
+        <w:rPr>
+          <w:rFonts w:ascii="宋体" w:eastAsia="宋体" w:hAnsi="宋体"/>
+          <w:sz w:val="24"/>
+          <w:szCs w:val="24"/>
+        </w:rPr>
+        <w:t>提出</w:t>
       </w:r>
       <w:r>
         <w:rPr>
@@ -7886,6 +8220,7 @@
           </m:sup>
         </m:sSup>
       </m:oMath>
+      <w:proofErr w:type="gramStart"/>
       <w:r>
         <w:rPr>
           <w:rFonts w:ascii="宋体" w:eastAsia="宋体" w:hAnsi="宋体" w:hint="eastAsia"/>
@@ -7894,6 +8229,7 @@
         </w:rPr>
         <w:t>个</w:t>
       </w:r>
+      <w:proofErr w:type="gramEnd"/>
       <w:r>
         <w:rPr>
           <w:rFonts w:ascii="宋体" w:eastAsia="宋体" w:hAnsi="宋体"/>
@@ -7923,6 +8259,7 @@
           <m:t>k</m:t>
         </m:r>
       </m:oMath>
+      <w:proofErr w:type="gramStart"/>
       <w:r>
         <w:rPr>
           <w:rFonts w:ascii="宋体" w:eastAsia="宋体" w:hAnsi="宋体" w:hint="eastAsia"/>
@@ -7947,6 +8284,7 @@
         </w:rPr>
         <w:t>点</w:t>
       </w:r>
+      <w:proofErr w:type="gramEnd"/>
       <w:r>
         <w:rPr>
           <w:rFonts w:ascii="宋体" w:eastAsia="宋体" w:hAnsi="宋体"/>
@@ -8146,35 +8484,57 @@
         <w:spacing w:line="360" w:lineRule="auto"/>
         <w:ind w:firstLine="420"/>
         <w:rPr>
-          <w:rFonts w:ascii="宋体" w:eastAsia="宋体" w:hAnsi="宋体" w:hint="eastAsia"/>
+          <w:rFonts w:ascii="宋体" w:eastAsia="宋体" w:hAnsi="宋体"/>
           <w:sz w:val="24"/>
           <w:szCs w:val="24"/>
         </w:rPr>
       </w:pPr>
-      <w:r>
-        <w:rPr>
-          <w:rFonts w:ascii="宋体" w:eastAsia="宋体" w:hAnsi="宋体" w:hint="eastAsia"/>
-          <w:sz w:val="24"/>
-          <w:szCs w:val="24"/>
-        </w:rPr>
-        <w:t>D.</w:t>
-      </w:r>
-      <w:r>
-        <w:rPr>
-          <w:rFonts w:ascii="宋体" w:eastAsia="宋体" w:hAnsi="宋体"/>
-          <w:sz w:val="24"/>
-          <w:szCs w:val="24"/>
-        </w:rPr>
-        <w:t>Hensgen</w:t>
-      </w:r>
-      <w:r>
-        <w:rPr>
-          <w:rFonts w:ascii="宋体" w:eastAsia="宋体" w:hAnsi="宋体" w:hint="eastAsia"/>
-          <w:sz w:val="24"/>
-          <w:szCs w:val="24"/>
-        </w:rPr>
-        <w:t>，R.Finkel和U.Manber</w:t>
-      </w:r>
+      <w:proofErr w:type="spellStart"/>
+      <w:r>
+        <w:rPr>
+          <w:rFonts w:ascii="Times New Roman" w:eastAsia="宋体" w:hAnsi="Times New Roman" w:cs="Times New Roman"/>
+          <w:sz w:val="24"/>
+          <w:szCs w:val="24"/>
+        </w:rPr>
+        <w:t>D.Hensgen</w:t>
+      </w:r>
+      <w:proofErr w:type="spellEnd"/>
+      <w:r>
+        <w:rPr>
+          <w:rFonts w:ascii="宋体" w:eastAsia="宋体" w:hAnsi="宋体" w:hint="eastAsia"/>
+          <w:sz w:val="24"/>
+          <w:szCs w:val="24"/>
+        </w:rPr>
+        <w:t>，</w:t>
+      </w:r>
+      <w:proofErr w:type="spellStart"/>
+      <w:r>
+        <w:rPr>
+          <w:rFonts w:ascii="Times New Roman" w:eastAsia="宋体" w:hAnsi="Times New Roman" w:cs="Times New Roman"/>
+          <w:sz w:val="24"/>
+          <w:szCs w:val="24"/>
+        </w:rPr>
+        <w:t>R.Finkel</w:t>
+      </w:r>
+      <w:proofErr w:type="spellEnd"/>
+      <w:r>
+        <w:rPr>
+          <w:rFonts w:ascii="宋体" w:eastAsia="宋体" w:hAnsi="宋体" w:hint="eastAsia"/>
+          <w:sz w:val="24"/>
+          <w:szCs w:val="24"/>
+        </w:rPr>
+        <w:t>和</w:t>
+      </w:r>
+      <w:proofErr w:type="spellStart"/>
+      <w:r>
+        <w:rPr>
+          <w:rFonts w:ascii="Times New Roman" w:eastAsia="宋体" w:hAnsi="Times New Roman" w:cs="Times New Roman"/>
+          <w:sz w:val="24"/>
+          <w:szCs w:val="24"/>
+        </w:rPr>
+        <w:t>U.Manber</w:t>
+      </w:r>
+      <w:proofErr w:type="spellEnd"/>
       <w:r>
         <w:rPr>
           <w:rFonts w:ascii="宋体" w:eastAsia="宋体" w:hAnsi="宋体" w:hint="eastAsia"/>
@@ -8302,18 +8662,7 @@
                 <w:sz w:val="24"/>
                 <w:szCs w:val="24"/>
               </w:rPr>
-              <m:t>k</m:t>
-            </m:r>
-            <m:r>
-              <m:rPr>
-                <m:sty m:val="p"/>
-              </m:rPr>
-              <w:rPr>
-                <w:rFonts w:ascii="Cambria Math" w:eastAsia="宋体" w:hAnsi="Cambria Math"/>
-                <w:sz w:val="24"/>
-                <w:szCs w:val="24"/>
-              </w:rPr>
-              <m:t>-1</m:t>
+              <m:t>k-1</m:t>
             </m:r>
           </m:sup>
         </m:sSup>
@@ -8344,84 +8693,7 @@
             <w:sz w:val="24"/>
             <w:szCs w:val="24"/>
           </w:rPr>
-          <m:t>t</m:t>
-        </m:r>
-        <m:r>
-          <m:rPr>
-            <m:sty m:val="p"/>
-          </m:rPr>
-          <w:rPr>
-            <w:rFonts w:ascii="Cambria Math" w:eastAsia="宋体" w:hAnsi="Cambria Math"/>
-            <w:sz w:val="24"/>
-            <w:szCs w:val="24"/>
-          </w:rPr>
-          <m:t>-</m:t>
-        </m:r>
-        <m:r>
-          <m:rPr>
-            <m:sty m:val="p"/>
-          </m:rPr>
-          <w:rPr>
-            <w:rFonts w:ascii="Cambria Math" w:eastAsia="宋体" w:hAnsi="Cambria Math"/>
-            <w:sz w:val="24"/>
-            <w:szCs w:val="24"/>
-          </w:rPr>
-          <m:t>1,t</m:t>
-        </m:r>
-        <m:r>
-          <m:rPr>
-            <m:sty m:val="p"/>
-          </m:rPr>
-          <w:rPr>
-            <w:rFonts w:ascii="Cambria Math" w:eastAsia="宋体" w:hAnsi="Cambria Math"/>
-            <w:sz w:val="24"/>
-            <w:szCs w:val="24"/>
-          </w:rPr>
-          <m:t>-</m:t>
-        </m:r>
-        <m:r>
-          <m:rPr>
-            <m:sty m:val="p"/>
-          </m:rPr>
-          <w:rPr>
-            <w:rFonts w:ascii="Cambria Math" w:eastAsia="宋体" w:hAnsi="Cambria Math"/>
-            <w:sz w:val="24"/>
-            <w:szCs w:val="24"/>
-          </w:rPr>
-          <m:t>2,t</m:t>
-        </m:r>
-        <m:r>
-          <m:rPr>
-            <m:sty m:val="p"/>
-          </m:rPr>
-          <w:rPr>
-            <w:rFonts w:ascii="Cambria Math" w:eastAsia="宋体" w:hAnsi="Cambria Math"/>
-            <w:sz w:val="24"/>
-            <w:szCs w:val="24"/>
-          </w:rPr>
-          <m:t>-</m:t>
-        </m:r>
-        <m:r>
-          <m:rPr>
-            <m:sty m:val="p"/>
-          </m:rPr>
-          <w:rPr>
-            <w:rFonts w:ascii="Cambria Math" w:eastAsia="宋体" w:hAnsi="Cambria Math"/>
-            <w:sz w:val="24"/>
-            <w:szCs w:val="24"/>
-          </w:rPr>
-          <m:t>4,…,t</m:t>
-        </m:r>
-        <m:r>
-          <m:rPr>
-            <m:sty m:val="p"/>
-          </m:rPr>
-          <w:rPr>
-            <w:rFonts w:ascii="Cambria Math" w:eastAsia="宋体" w:hAnsi="Cambria Math"/>
-            <w:sz w:val="24"/>
-            <w:szCs w:val="24"/>
-          </w:rPr>
-          <m:t>-</m:t>
+          <m:t>t-1,t-2,t-4,…,t-</m:t>
         </m:r>
         <m:sSup>
           <m:sSupPr>
@@ -8552,7 +8824,25 @@
           <w:sz w:val="24"/>
           <w:szCs w:val="24"/>
         </w:rPr>
-        <w:t>和锦标赛树不同的是，</w:t>
+        <w:t>和锦标赛</w:t>
+      </w:r>
+      <w:proofErr w:type="gramStart"/>
+      <w:r>
+        <w:rPr>
+          <w:rFonts w:ascii="宋体" w:eastAsia="宋体" w:hAnsi="宋体"/>
+          <w:sz w:val="24"/>
+          <w:szCs w:val="24"/>
+        </w:rPr>
+        <w:t>树不同</w:t>
+      </w:r>
+      <w:proofErr w:type="gramEnd"/>
+      <w:r>
+        <w:rPr>
+          <w:rFonts w:ascii="宋体" w:eastAsia="宋体" w:hAnsi="宋体"/>
+          <w:sz w:val="24"/>
+          <w:szCs w:val="24"/>
+        </w:rPr>
+        <w:t>的是，</w:t>
       </w:r>
       <w:r>
         <w:rPr>
@@ -8568,7 +8858,25 @@
           <w:sz w:val="24"/>
           <w:szCs w:val="24"/>
         </w:rPr>
-        <w:t>叶子节点对应一个线程，而是每个树节点都对应一个线程</w:t>
+        <w:t>叶子节点对应一个线程，而是</w:t>
+      </w:r>
+      <w:proofErr w:type="gramStart"/>
+      <w:r>
+        <w:rPr>
+          <w:rFonts w:ascii="宋体" w:eastAsia="宋体" w:hAnsi="宋体"/>
+          <w:sz w:val="24"/>
+          <w:szCs w:val="24"/>
+        </w:rPr>
+        <w:t>每个树</w:t>
+      </w:r>
+      <w:proofErr w:type="gramEnd"/>
+      <w:r>
+        <w:rPr>
+          <w:rFonts w:ascii="宋体" w:eastAsia="宋体" w:hAnsi="宋体"/>
+          <w:sz w:val="24"/>
+          <w:szCs w:val="24"/>
+        </w:rPr>
+        <w:t>节点都对应一个线程</w:t>
       </w:r>
       <w:r>
         <w:rPr>
@@ -8584,7 +8892,25 @@
           <w:sz w:val="24"/>
           <w:szCs w:val="24"/>
         </w:rPr>
-        <w:t>到达过程中，每个线程先等待子节点上的线程</w:t>
+        <w:t>到达过程中，每个</w:t>
+      </w:r>
+      <w:proofErr w:type="gramStart"/>
+      <w:r>
+        <w:rPr>
+          <w:rFonts w:ascii="宋体" w:eastAsia="宋体" w:hAnsi="宋体"/>
+          <w:sz w:val="24"/>
+          <w:szCs w:val="24"/>
+        </w:rPr>
+        <w:t>线程先</w:t>
+      </w:r>
+      <w:proofErr w:type="gramEnd"/>
+      <w:r>
+        <w:rPr>
+          <w:rFonts w:ascii="宋体" w:eastAsia="宋体" w:hAnsi="宋体"/>
+          <w:sz w:val="24"/>
+          <w:szCs w:val="24"/>
+        </w:rPr>
+        <w:t>等待子节点上的线程</w:t>
       </w:r>
       <w:r>
         <w:rPr>
@@ -8704,7 +9030,7 @@
         <w:spacing w:line="360" w:lineRule="auto"/>
         <w:ind w:firstLine="420"/>
         <w:rPr>
-          <w:rFonts w:ascii="宋体" w:eastAsia="宋体" w:hAnsi="宋体" w:hint="eastAsia"/>
+          <w:rFonts w:ascii="宋体" w:eastAsia="宋体" w:hAnsi="宋体"/>
           <w:sz w:val="24"/>
           <w:szCs w:val="24"/>
         </w:rPr>
@@ -9068,7 +9394,7 @@
       <w:pPr>
         <w:spacing w:line="360" w:lineRule="auto"/>
         <w:rPr>
-          <w:rFonts w:ascii="黑体" w:eastAsia="黑体" w:hAnsi="黑体" w:hint="eastAsia"/>
+          <w:rFonts w:ascii="黑体" w:eastAsia="黑体" w:hAnsi="黑体"/>
           <w:sz w:val="28"/>
           <w:szCs w:val="24"/>
         </w:rPr>
@@ -9086,7 +9412,7 @@
       <w:pPr>
         <w:spacing w:line="360" w:lineRule="auto"/>
         <w:rPr>
-          <w:rFonts w:ascii="黑体" w:eastAsia="黑体" w:hAnsi="黑体" w:hint="eastAsia"/>
+          <w:rFonts w:ascii="黑体" w:eastAsia="黑体" w:hAnsi="黑体"/>
           <w:sz w:val="24"/>
           <w:szCs w:val="24"/>
         </w:rPr>
@@ -9136,19 +9462,27 @@
       </w:r>
       <w:r>
         <w:rPr>
-          <w:rFonts w:ascii="宋体" w:eastAsia="宋体" w:hAnsi="宋体" w:hint="eastAsia"/>
-          <w:sz w:val="24"/>
-          <w:szCs w:val="24"/>
-        </w:rPr>
-        <w:t>BBN</w:t>
-      </w:r>
-      <w:r>
-        <w:rPr>
-          <w:rFonts w:ascii="宋体" w:eastAsia="宋体" w:hAnsi="宋体"/>
-          <w:sz w:val="24"/>
-          <w:szCs w:val="24"/>
-        </w:rPr>
-        <w:t xml:space="preserve"> Butterfly 1和Sequent Symmetry Model B</w:t>
+          <w:rFonts w:ascii="Times New Roman" w:eastAsia="宋体" w:hAnsi="Times New Roman" w:cs="Times New Roman"/>
+          <w:sz w:val="24"/>
+          <w:szCs w:val="24"/>
+        </w:rPr>
+        <w:t>BBN Butterfly 1</w:t>
+      </w:r>
+      <w:r>
+        <w:rPr>
+          <w:rFonts w:ascii="宋体" w:eastAsia="宋体" w:hAnsi="宋体"/>
+          <w:sz w:val="24"/>
+          <w:szCs w:val="24"/>
+        </w:rPr>
+        <w:t>和</w:t>
+      </w:r>
+      <w:r>
+        <w:rPr>
+          <w:rFonts w:ascii="Times New Roman" w:eastAsia="宋体" w:hAnsi="Times New Roman" w:cs="Times New Roman"/>
+          <w:sz w:val="24"/>
+          <w:szCs w:val="24"/>
+        </w:rPr>
+        <w:t>Sequent Symmetry Model B</w:t>
       </w:r>
       <w:r>
         <w:rPr>
@@ -9216,7 +9550,7 @@
       </w:r>
       <w:r>
         <w:rPr>
-          <w:rFonts w:ascii="宋体" w:eastAsia="宋体" w:hAnsi="宋体" w:hint="eastAsia"/>
+          <w:rFonts w:ascii="Times New Roman" w:eastAsia="宋体" w:hAnsi="Times New Roman" w:cs="Times New Roman"/>
           <w:sz w:val="24"/>
           <w:szCs w:val="24"/>
         </w:rPr>
@@ -9288,19 +9622,21 @@
       </w:r>
       <w:r>
         <w:rPr>
-          <w:rFonts w:ascii="宋体" w:eastAsia="宋体" w:hAnsi="宋体" w:hint="eastAsia"/>
-          <w:sz w:val="24"/>
-          <w:szCs w:val="24"/>
-        </w:rPr>
-        <w:t>BBN</w:t>
-      </w:r>
-      <w:r>
-        <w:rPr>
-          <w:rFonts w:ascii="宋体" w:eastAsia="宋体" w:hAnsi="宋体"/>
-          <w:sz w:val="24"/>
-          <w:szCs w:val="24"/>
-        </w:rPr>
-        <w:t xml:space="preserve"> Butterfly 1</w:t>
+          <w:rFonts w:ascii="Times New Roman" w:eastAsia="宋体" w:hAnsi="Times New Roman" w:cs="Times New Roman"/>
+          <w:sz w:val="24"/>
+          <w:szCs w:val="24"/>
+        </w:rPr>
+        <w:t xml:space="preserve">BBN Butterfly </w:t>
+      </w:r>
+      <w:bookmarkStart w:id="0" w:name="_GoBack"/>
+      <w:bookmarkEnd w:id="0"/>
+      <w:r>
+        <w:rPr>
+          <w:rFonts w:ascii="Times New Roman" w:eastAsia="宋体" w:hAnsi="Times New Roman" w:cs="Times New Roman"/>
+          <w:sz w:val="24"/>
+          <w:szCs w:val="24"/>
+        </w:rPr>
+        <w:t>1</w:t>
       </w:r>
       <w:r>
         <w:rPr>
@@ -9384,7 +9720,7 @@
       </w:r>
       <w:r>
         <w:rPr>
-          <w:rFonts w:ascii="宋体" w:eastAsia="宋体" w:hAnsi="宋体"/>
+          <w:rFonts w:ascii="Times New Roman" w:eastAsia="宋体" w:hAnsi="Times New Roman" w:cs="Times New Roman"/>
           <w:sz w:val="24"/>
           <w:szCs w:val="24"/>
         </w:rPr>
@@ -9404,15 +9740,7 @@
           <w:sz w:val="24"/>
           <w:szCs w:val="24"/>
         </w:rPr>
-        <w:t>，计数器屏障和</w:t>
-      </w:r>
-      <w:r>
-        <w:rPr>
-          <w:rFonts w:ascii="宋体" w:eastAsia="宋体" w:hAnsi="宋体"/>
-          <w:sz w:val="24"/>
-          <w:szCs w:val="24"/>
-        </w:rPr>
-        <w:t>到达树屏障</w:t>
+        <w:t>，计数器屏障和到达树屏障</w:t>
       </w:r>
       <w:r>
         <w:rPr>
@@ -9444,7 +9772,7 @@
         <w:spacing w:line="360" w:lineRule="auto"/>
         <w:ind w:firstLine="420"/>
         <w:rPr>
-          <w:rFonts w:ascii="宋体" w:eastAsia="宋体" w:hAnsi="宋体" w:hint="eastAsia"/>
+          <w:rFonts w:ascii="宋体" w:eastAsia="宋体" w:hAnsi="宋体"/>
           <w:sz w:val="24"/>
           <w:szCs w:val="24"/>
         </w:rPr>
@@ -9455,48 +9783,72 @@
           <w:sz w:val="24"/>
           <w:szCs w:val="24"/>
         </w:rPr>
+        <w:t>两种</w:t>
+      </w:r>
+      <w:r>
+        <w:rPr>
+          <w:rFonts w:ascii="宋体" w:eastAsia="宋体" w:hAnsi="宋体"/>
+          <w:sz w:val="24"/>
+          <w:szCs w:val="24"/>
+        </w:rPr>
+        <w:t>硬件平台都不支持原子</w:t>
+      </w:r>
+      <w:r>
+        <w:rPr>
+          <w:rFonts w:ascii="宋体" w:eastAsia="宋体" w:hAnsi="宋体" w:hint="eastAsia"/>
+          <w:sz w:val="24"/>
+          <w:szCs w:val="24"/>
+        </w:rPr>
+        <w:t>比较</w:t>
+      </w:r>
+      <w:r>
+        <w:rPr>
+          <w:rFonts w:ascii="宋体" w:eastAsia="宋体" w:hAnsi="宋体"/>
+          <w:sz w:val="24"/>
+          <w:szCs w:val="24"/>
+        </w:rPr>
+        <w:t>-交换，尽管如此</w:t>
+      </w:r>
+      <w:r>
+        <w:rPr>
+          <w:rFonts w:ascii="Times New Roman" w:eastAsia="宋体" w:hAnsi="Times New Roman" w:cs="Times New Roman"/>
+          <w:sz w:val="24"/>
+          <w:szCs w:val="24"/>
+        </w:rPr>
+        <w:t>MCS</w:t>
+      </w:r>
+      <w:r>
+        <w:rPr>
+          <w:rFonts w:ascii="宋体" w:eastAsia="宋体" w:hAnsi="宋体"/>
+          <w:sz w:val="24"/>
+          <w:szCs w:val="24"/>
+        </w:rPr>
+        <w:t>锁还是达到了</w:t>
+      </w:r>
+      <w:r>
+        <w:rPr>
+          <w:rFonts w:ascii="宋体" w:eastAsia="宋体" w:hAnsi="宋体" w:hint="eastAsia"/>
+          <w:sz w:val="24"/>
+          <w:szCs w:val="24"/>
+        </w:rPr>
+        <w:t>很高</w:t>
+      </w:r>
+      <w:r>
+        <w:rPr>
+          <w:rFonts w:ascii="宋体" w:eastAsia="宋体" w:hAnsi="宋体"/>
+          <w:sz w:val="24"/>
+          <w:szCs w:val="24"/>
+        </w:rPr>
+        <w:t>的</w:t>
+      </w:r>
+      <w:r>
+        <w:rPr>
+          <w:rFonts w:ascii="宋体" w:eastAsia="宋体" w:hAnsi="宋体"/>
+          <w:sz w:val="24"/>
+          <w:szCs w:val="24"/>
+        </w:rPr>
         <w:lastRenderedPageBreak/>
-        <w:t>两种</w:t>
-      </w:r>
-      <w:r>
-        <w:rPr>
-          <w:rFonts w:ascii="宋体" w:eastAsia="宋体" w:hAnsi="宋体"/>
-          <w:sz w:val="24"/>
-          <w:szCs w:val="24"/>
-        </w:rPr>
-        <w:t>硬件平台都不支持原子</w:t>
-      </w:r>
-      <w:r>
-        <w:rPr>
-          <w:rFonts w:ascii="宋体" w:eastAsia="宋体" w:hAnsi="宋体" w:hint="eastAsia"/>
-          <w:sz w:val="24"/>
-          <w:szCs w:val="24"/>
-        </w:rPr>
-        <w:t>比较</w:t>
-      </w:r>
-      <w:r>
-        <w:rPr>
-          <w:rFonts w:ascii="宋体" w:eastAsia="宋体" w:hAnsi="宋体"/>
-          <w:sz w:val="24"/>
-          <w:szCs w:val="24"/>
-        </w:rPr>
-        <w:t>-交换，尽管如此MCS锁还是达到了</w:t>
-      </w:r>
-      <w:r>
-        <w:rPr>
-          <w:rFonts w:ascii="宋体" w:eastAsia="宋体" w:hAnsi="宋体" w:hint="eastAsia"/>
-          <w:sz w:val="24"/>
-          <w:szCs w:val="24"/>
-        </w:rPr>
-        <w:t>很高</w:t>
-      </w:r>
-      <w:r>
-        <w:rPr>
-          <w:rFonts w:ascii="宋体" w:eastAsia="宋体" w:hAnsi="宋体"/>
-          <w:sz w:val="24"/>
-          <w:szCs w:val="24"/>
-        </w:rPr>
-        <w:t>的性能。</w:t>
+        <w:t>性能。</w:t>
       </w:r>
     </w:p>
     <w:p>
@@ -9559,7 +9911,7 @@
       </w:r>
       <w:r>
         <w:rPr>
-          <w:rFonts w:ascii="宋体" w:eastAsia="宋体" w:hAnsi="宋体"/>
+          <w:rFonts w:ascii="Times New Roman" w:eastAsia="宋体" w:hAnsi="Times New Roman" w:cs="Times New Roman"/>
           <w:sz w:val="24"/>
           <w:szCs w:val="24"/>
         </w:rPr>
@@ -9626,7 +9978,7 @@
       <w:pPr>
         <w:spacing w:line="360" w:lineRule="auto"/>
         <w:rPr>
-          <w:rFonts w:ascii="黑体" w:eastAsia="黑体" w:hAnsi="黑体" w:hint="eastAsia"/>
+          <w:rFonts w:ascii="黑体" w:eastAsia="黑体" w:hAnsi="黑体"/>
           <w:sz w:val="24"/>
           <w:szCs w:val="24"/>
         </w:rPr>
@@ -9660,11 +10012,19 @@
       </w:r>
       <w:r>
         <w:rPr>
-          <w:rFonts w:ascii="宋体" w:eastAsia="宋体" w:hAnsi="宋体" w:hint="eastAsia"/>
-          <w:sz w:val="24"/>
-          <w:szCs w:val="24"/>
-        </w:rPr>
-        <w:t>24核</w:t>
+          <w:rFonts w:ascii="Times New Roman" w:eastAsia="宋体" w:hAnsi="Times New Roman" w:cs="Times New Roman"/>
+          <w:sz w:val="24"/>
+          <w:szCs w:val="24"/>
+        </w:rPr>
+        <w:t>24</w:t>
+      </w:r>
+      <w:r>
+        <w:rPr>
+          <w:rFonts w:ascii="宋体" w:eastAsia="宋体" w:hAnsi="宋体" w:hint="eastAsia"/>
+          <w:sz w:val="24"/>
+          <w:szCs w:val="24"/>
+        </w:rPr>
+        <w:t>核</w:t>
       </w:r>
       <w:r>
         <w:rPr>
@@ -9676,7 +10036,7 @@
       </w:r>
       <w:r>
         <w:rPr>
-          <w:rFonts w:ascii="宋体" w:eastAsia="宋体" w:hAnsi="宋体"/>
+          <w:rFonts w:ascii="Times New Roman" w:eastAsia="宋体" w:hAnsi="Times New Roman" w:cs="Times New Roman"/>
           <w:sz w:val="24"/>
           <w:szCs w:val="24"/>
         </w:rPr>
@@ -9732,7 +10092,7 @@
       </w:pPr>
       <w:r>
         <w:rPr>
-          <w:rFonts w:ascii="宋体" w:eastAsia="宋体" w:hAnsi="宋体" w:hint="eastAsia"/>
+          <w:rFonts w:ascii="Times New Roman" w:eastAsia="宋体" w:hAnsi="Times New Roman" w:cs="Times New Roman"/>
           <w:sz w:val="24"/>
           <w:szCs w:val="24"/>
         </w:rPr>
@@ -9770,8 +10130,6 @@
         </w:rPr>
         <w:t>；</w:t>
       </w:r>
-      <w:bookmarkStart w:id="0" w:name="_GoBack"/>
-      <w:bookmarkEnd w:id="0"/>
     </w:p>
     <w:p>
       <w:pPr>
@@ -9826,7 +10184,7 @@
         <w:spacing w:line="360" w:lineRule="auto"/>
         <w:ind w:left="420"/>
         <w:rPr>
-          <w:rFonts w:ascii="宋体" w:eastAsia="宋体" w:hAnsi="宋体" w:hint="eastAsia"/>
+          <w:rFonts w:ascii="宋体" w:eastAsia="宋体" w:hAnsi="宋体"/>
           <w:sz w:val="24"/>
           <w:szCs w:val="24"/>
         </w:rPr>
@@ -9845,15 +10203,7 @@
           <w:sz w:val="24"/>
           <w:szCs w:val="24"/>
         </w:rPr>
-        <w:t>平台支持</w:t>
-      </w:r>
-      <w:r>
-        <w:rPr>
-          <w:rFonts w:ascii="宋体" w:eastAsia="宋体" w:hAnsi="宋体"/>
-          <w:sz w:val="24"/>
-          <w:szCs w:val="24"/>
-        </w:rPr>
-        <w:t>原子</w:t>
+        <w:t>平台支持原子</w:t>
       </w:r>
       <w:r>
         <w:rPr>
@@ -10035,7 +10385,7 @@
         <v:path o:extrusionok="f" gradientshapeok="t" o:connecttype="rect"/>
         <o:lock v:ext="edit" aspectratio="t"/>
       </v:shapetype>
-      <v:shape id="_x0000_i1050" type="#_x0000_t75" style="width:9pt;height:9pt" o:bullet="t">
+      <v:shape id="_x0000_i1071" type="#_x0000_t75" style="width:9pt;height:9pt" o:bullet="t">
         <v:imagedata r:id="rId1" o:title="artE276"/>
       </v:shape>
     </w:pict>
@@ -10625,6 +10975,7 @@
   <w:style w:type="character" w:default="1" w:styleId="a0">
     <w:name w:val="Default Paragraph Font"/>
     <w:uiPriority w:val="1"/>
+    <w:semiHidden/>
     <w:unhideWhenUsed/>
   </w:style>
   <w:style w:type="table" w:default="1" w:styleId="a1">
@@ -10706,6 +11057,71 @@
     <w:rsid w:val="00AA19D4"/>
     <w:rPr>
       <w:color w:val="808080"/>
+    </w:rPr>
+  </w:style>
+  <w:style w:type="paragraph" w:styleId="a8">
+    <w:name w:val="header"/>
+    <w:basedOn w:val="a"/>
+    <w:link w:val="a9"/>
+    <w:uiPriority w:val="99"/>
+    <w:unhideWhenUsed/>
+    <w:rsid w:val="00A5178D"/>
+    <w:pPr>
+      <w:pBdr>
+        <w:bottom w:val="single" w:sz="6" w:space="1" w:color="auto"/>
+      </w:pBdr>
+      <w:tabs>
+        <w:tab w:val="center" w:pos="4153"/>
+        <w:tab w:val="right" w:pos="8306"/>
+      </w:tabs>
+      <w:snapToGrid w:val="0"/>
+      <w:jc w:val="center"/>
+    </w:pPr>
+    <w:rPr>
+      <w:sz w:val="18"/>
+      <w:szCs w:val="18"/>
+    </w:rPr>
+  </w:style>
+  <w:style w:type="character" w:customStyle="1" w:styleId="a9">
+    <w:name w:val="页眉 字符"/>
+    <w:basedOn w:val="a0"/>
+    <w:link w:val="a8"/>
+    <w:uiPriority w:val="99"/>
+    <w:rsid w:val="00A5178D"/>
+    <w:rPr>
+      <w:sz w:val="18"/>
+      <w:szCs w:val="18"/>
+    </w:rPr>
+  </w:style>
+  <w:style w:type="paragraph" w:styleId="aa">
+    <w:name w:val="footer"/>
+    <w:basedOn w:val="a"/>
+    <w:link w:val="ab"/>
+    <w:uiPriority w:val="99"/>
+    <w:unhideWhenUsed/>
+    <w:rsid w:val="00A5178D"/>
+    <w:pPr>
+      <w:tabs>
+        <w:tab w:val="center" w:pos="4153"/>
+        <w:tab w:val="right" w:pos="8306"/>
+      </w:tabs>
+      <w:snapToGrid w:val="0"/>
+      <w:jc w:val="left"/>
+    </w:pPr>
+    <w:rPr>
+      <w:sz w:val="18"/>
+      <w:szCs w:val="18"/>
+    </w:rPr>
+  </w:style>
+  <w:style w:type="character" w:customStyle="1" w:styleId="ab">
+    <w:name w:val="页脚 字符"/>
+    <w:basedOn w:val="a0"/>
+    <w:link w:val="aa"/>
+    <w:uiPriority w:val="99"/>
+    <w:rsid w:val="00A5178D"/>
+    <w:rPr>
+      <w:sz w:val="18"/>
+      <w:szCs w:val="18"/>
     </w:rPr>
   </w:style>
 </w:styles>
@@ -10977,7 +11393,7 @@
 </file>
 
 <file path=customXml/itemProps1.xml><?xml version="1.0" encoding="utf-8"?>
-<ds:datastoreItem xmlns:ds="http://schemas.openxmlformats.org/officeDocument/2006/customXml" ds:itemID="{9A46D69B-497A-4A65-A900-464569D7C464}">
+<ds:datastoreItem xmlns:ds="http://schemas.openxmlformats.org/officeDocument/2006/customXml" ds:itemID="{4BBA4835-B6A7-4BB5-9950-F9D22BCE3BD6}">
   <ds:schemaRefs>
     <ds:schemaRef ds:uri="http://schemas.openxmlformats.org/officeDocument/2006/bibliography"/>
   </ds:schemaRefs>

</xml_diff>